<commit_message>
verander use cases en requirements
</commit_message>
<xml_diff>
--- a/documents/SRS_Quebble.docx
+++ b/documents/SRS_Quebble.docx
@@ -1,6 +1,6 @@
 
 <file path=word/document.xml><?xml version="1.0" encoding="utf-8"?>
-<w:document xmlns:wpc="http://schemas.microsoft.com/office/word/2010/wordprocessingCanvas" xmlns:cx="http://schemas.microsoft.com/office/drawing/2014/chartex" xmlns:cx1="http://schemas.microsoft.com/office/drawing/2015/9/8/chartex" xmlns:cx2="http://schemas.microsoft.com/office/drawing/2015/10/21/chartex" xmlns:cx3="http://schemas.microsoft.com/office/drawing/2016/5/9/chartex" xmlns:cx4="http://schemas.microsoft.com/office/drawing/2016/5/10/chartex" xmlns:cx5="http://schemas.microsoft.com/office/drawing/2016/5/11/chartex" xmlns:cx6="http://schemas.microsoft.com/office/drawing/2016/5/12/chartex" xmlns:cx7="http://schemas.microsoft.com/office/drawing/2016/5/13/chartex" xmlns:cx8="http://schemas.microsoft.com/office/drawing/2016/5/14/chartex" xmlns:mc="http://schemas.openxmlformats.org/markup-compatibility/2006" xmlns:aink="http://schemas.microsoft.com/office/drawing/2016/ink" xmlns:am3d="http://schemas.microsoft.com/office/drawing/2017/model3d" xmlns:o="urn:schemas-microsoft-com:office:office" xmlns:r="http://schemas.openxmlformats.org/officeDocument/2006/relationships" xmlns:m="http://schemas.openxmlformats.org/officeDocument/2006/math" xmlns:v="urn:schemas-microsoft-com:vml" xmlns:wp14="http://schemas.microsoft.com/office/word/2010/wordprocessingDrawing" xmlns:wp="http://schemas.openxmlformats.org/drawingml/2006/wordprocessingDrawing" xmlns:w10="urn:schemas-microsoft-com:office:word" xmlns:w="http://schemas.openxmlformats.org/wordprocessingml/2006/main" xmlns:w14="http://schemas.microsoft.com/office/word/2010/wordml" xmlns:w15="http://schemas.microsoft.com/office/word/2012/wordml" xmlns:w16cex="http://schemas.microsoft.com/office/word/2018/wordml/cex" xmlns:w16cid="http://schemas.microsoft.com/office/word/2016/wordml/cid" xmlns:w16="http://schemas.microsoft.com/office/word/2018/wordml" xmlns:w16se="http://schemas.microsoft.com/office/word/2015/wordml/symex" xmlns:wpg="http://schemas.microsoft.com/office/word/2010/wordprocessingGroup" xmlns:wpi="http://schemas.microsoft.com/office/word/2010/wordprocessingInk" xmlns:wne="http://schemas.microsoft.com/office/word/2006/wordml" xmlns:wps="http://schemas.microsoft.com/office/word/2010/wordprocessingShape" mc:Ignorable="w14 w15 w16se w16cid w16 w16cex wp14">
+<w:document xmlns:wpc="http://schemas.microsoft.com/office/word/2010/wordprocessingCanvas" xmlns:cx="http://schemas.microsoft.com/office/drawing/2014/chartex" xmlns:cx1="http://schemas.microsoft.com/office/drawing/2015/9/8/chartex" xmlns:cx2="http://schemas.microsoft.com/office/drawing/2015/10/21/chartex" xmlns:cx3="http://schemas.microsoft.com/office/drawing/2016/5/9/chartex" xmlns:cx4="http://schemas.microsoft.com/office/drawing/2016/5/10/chartex" xmlns:cx5="http://schemas.microsoft.com/office/drawing/2016/5/11/chartex" xmlns:cx6="http://schemas.microsoft.com/office/drawing/2016/5/12/chartex" xmlns:cx7="http://schemas.microsoft.com/office/drawing/2016/5/13/chartex" xmlns:cx8="http://schemas.microsoft.com/office/drawing/2016/5/14/chartex" xmlns:mc="http://schemas.openxmlformats.org/markup-compatibility/2006" xmlns:aink="http://schemas.microsoft.com/office/drawing/2016/ink" xmlns:am3d="http://schemas.microsoft.com/office/drawing/2017/model3d" xmlns:o="urn:schemas-microsoft-com:office:office" xmlns:r="http://schemas.openxmlformats.org/officeDocument/2006/relationships" xmlns:m="http://schemas.openxmlformats.org/officeDocument/2006/math" xmlns:v="urn:schemas-microsoft-com:vml" xmlns:wp14="http://schemas.microsoft.com/office/word/2010/wordprocessingDrawing" xmlns:wp="http://schemas.openxmlformats.org/drawingml/2006/wordprocessingDrawing" xmlns:w10="urn:schemas-microsoft-com:office:word" xmlns:w="http://schemas.openxmlformats.org/wordprocessingml/2006/main" xmlns:w14="http://schemas.microsoft.com/office/word/2010/wordml" xmlns:w15="http://schemas.microsoft.com/office/word/2012/wordml" xmlns:w16cex="http://schemas.microsoft.com/office/word/2018/wordml/cex" xmlns:w16cid="http://schemas.microsoft.com/office/word/2016/wordml/cid" xmlns:w16="http://schemas.microsoft.com/office/word/2018/wordml" xmlns:w16sdtdh="http://schemas.microsoft.com/office/word/2020/wordml/sdtdatahash" xmlns:w16se="http://schemas.microsoft.com/office/word/2015/wordml/symex" xmlns:wpg="http://schemas.microsoft.com/office/word/2010/wordprocessingGroup" xmlns:wpi="http://schemas.microsoft.com/office/word/2010/wordprocessingInk" xmlns:wne="http://schemas.microsoft.com/office/word/2006/wordml" xmlns:wps="http://schemas.microsoft.com/office/word/2010/wordprocessingShape" mc:Ignorable="w14 w15 w16se w16cid w16 w16cex w16sdtdh wp14">
   <w:body>
     <w:p>
       <w:pPr>
@@ -17,7 +17,6 @@
           <w:szCs w:val="96"/>
         </w:rPr>
       </w:pPr>
-      <w:proofErr w:type="spellStart"/>
       <w:r>
         <w:rPr>
           <w:sz w:val="96"/>
@@ -25,7 +24,6 @@
         </w:rPr>
         <w:t>Quebble</w:t>
       </w:r>
-      <w:proofErr w:type="spellEnd"/>
     </w:p>
     <w:p>
       <w:pPr>
@@ -39,33 +37,8 @@
           <w:sz w:val="36"/>
           <w:szCs w:val="36"/>
         </w:rPr>
-        <w:t xml:space="preserve">Software </w:t>
-      </w:r>
-      <w:proofErr w:type="spellStart"/>
-      <w:r>
-        <w:rPr>
-          <w:sz w:val="36"/>
-          <w:szCs w:val="36"/>
-        </w:rPr>
-        <w:t>Requirements</w:t>
-      </w:r>
-      <w:proofErr w:type="spellEnd"/>
-      <w:r>
-        <w:rPr>
-          <w:sz w:val="36"/>
-          <w:szCs w:val="36"/>
-        </w:rPr>
-        <w:t xml:space="preserve"> </w:t>
-      </w:r>
-      <w:proofErr w:type="spellStart"/>
-      <w:r>
-        <w:rPr>
-          <w:sz w:val="36"/>
-          <w:szCs w:val="36"/>
-        </w:rPr>
-        <w:t>Specification</w:t>
-      </w:r>
-      <w:proofErr w:type="spellEnd"/>
+        <w:t>Software Requirements Specification</w:t>
+      </w:r>
     </w:p>
     <w:p>
       <w:pPr>
@@ -292,16 +265,8 @@
         <w:rPr>
           <w:szCs w:val="24"/>
         </w:rPr>
-        <w:t xml:space="preserve">Marco </w:t>
-      </w:r>
-      <w:proofErr w:type="spellStart"/>
-      <w:r>
-        <w:rPr>
-          <w:szCs w:val="24"/>
-        </w:rPr>
-        <w:t>Engelbart</w:t>
-      </w:r>
-      <w:proofErr w:type="spellEnd"/>
+        <w:t>Marco Engelbart</w:t>
+      </w:r>
     </w:p>
     <w:p>
       <w:pPr>
@@ -321,7 +286,25 @@
         <w:rPr>
           <w:szCs w:val="24"/>
         </w:rPr>
-        <w:t>01-04-2021</w:t>
+        <w:t>10</w:t>
+      </w:r>
+      <w:r>
+        <w:rPr>
+          <w:szCs w:val="24"/>
+        </w:rPr>
+        <w:t>-0</w:t>
+      </w:r>
+      <w:r>
+        <w:rPr>
+          <w:szCs w:val="24"/>
+        </w:rPr>
+        <w:t>6</w:t>
+      </w:r>
+      <w:r>
+        <w:rPr>
+          <w:szCs w:val="24"/>
+        </w:rPr>
+        <w:t>-2021</w:t>
       </w:r>
     </w:p>
     <w:p>
@@ -363,7 +346,19 @@
         <w:rPr>
           <w:szCs w:val="24"/>
         </w:rPr>
-        <w:t>Versie 1.0</w:t>
+        <w:t xml:space="preserve">Versie </w:t>
+      </w:r>
+      <w:r>
+        <w:rPr>
+          <w:szCs w:val="24"/>
+        </w:rPr>
+        <w:t>2</w:t>
+      </w:r>
+      <w:r>
+        <w:rPr>
+          <w:szCs w:val="24"/>
+        </w:rPr>
+        <w:t>.0</w:t>
       </w:r>
       <w:r>
         <w:rPr>
@@ -1486,13 +1481,11 @@
         <w:pStyle w:val="Kop1"/>
       </w:pPr>
       <w:bookmarkStart w:id="0" w:name="_Toc67907507"/>
-      <w:proofErr w:type="spellStart"/>
       <w:r>
         <w:lastRenderedPageBreak/>
         <w:t>Introduction</w:t>
       </w:r>
       <w:bookmarkEnd w:id="0"/>
-      <w:proofErr w:type="spellEnd"/>
     </w:p>
     <w:p>
       <w:pPr>
@@ -1500,34 +1493,13 @@
       </w:pPr>
       <w:bookmarkStart w:id="1" w:name="_Toc67907508"/>
       <w:r>
-        <w:t xml:space="preserve">Overall </w:t>
-      </w:r>
-      <w:proofErr w:type="spellStart"/>
-      <w:r>
-        <w:t>Description</w:t>
+        <w:t>Overall Description</w:t>
       </w:r>
       <w:bookmarkEnd w:id="1"/>
-      <w:proofErr w:type="spellEnd"/>
     </w:p>
     <w:p>
       <w:r>
-        <w:t xml:space="preserve">Dit document is het software </w:t>
-      </w:r>
-      <w:proofErr w:type="spellStart"/>
-      <w:r>
-        <w:t>requirements</w:t>
-      </w:r>
-      <w:proofErr w:type="spellEnd"/>
-      <w:r>
-        <w:t xml:space="preserve"> </w:t>
-      </w:r>
-      <w:proofErr w:type="spellStart"/>
-      <w:r>
-        <w:t>specification</w:t>
-      </w:r>
-      <w:proofErr w:type="spellEnd"/>
-      <w:r>
-        <w:t xml:space="preserve"> (SRS). Hierin staat de functionaliteit van de software beschreven </w:t>
+        <w:t xml:space="preserve">Dit document is het software requirements specification (SRS). Hierin staat de functionaliteit van de software beschreven </w:t>
       </w:r>
       <w:r>
         <w:t xml:space="preserve">en hoe de software zich moet gedragen. </w:t>
@@ -1535,23 +1507,7 @@
     </w:p>
     <w:p>
       <w:r>
-        <w:t xml:space="preserve">De software die gemaakt moet worden is een quiz applicatie genaamd </w:t>
-      </w:r>
-      <w:proofErr w:type="spellStart"/>
-      <w:r>
-        <w:t>Quebble</w:t>
-      </w:r>
-      <w:proofErr w:type="spellEnd"/>
-      <w:r>
-        <w:t xml:space="preserve">. Dit is een applicatie waarin spelers korte quizzen van acht vragen kunnen spelen. Het spelen van een quiz kost </w:t>
-      </w:r>
-      <w:proofErr w:type="spellStart"/>
-      <w:r>
-        <w:t>credits</w:t>
-      </w:r>
-      <w:proofErr w:type="spellEnd"/>
-      <w:r>
-        <w:t xml:space="preserve"> die de speler ook kan kopen.</w:t>
+        <w:t>De software die gemaakt moet worden is een quiz applicatie genaamd Quebble. Dit is een applicatie waarin spelers korte quizzen van acht vragen kunnen spelen. Het spelen van een quiz kost credits die de speler ook kan kopen.</w:t>
       </w:r>
     </w:p>
     <w:p/>
@@ -1574,14 +1530,9 @@
       <w:bookmarkStart w:id="2" w:name="_Toc67907509"/>
       <w:r>
         <w:lastRenderedPageBreak/>
-        <w:t xml:space="preserve">Product </w:t>
-      </w:r>
-      <w:proofErr w:type="spellStart"/>
-      <w:r>
-        <w:t>Functions</w:t>
+        <w:t>Product Functions</w:t>
       </w:r>
       <w:bookmarkEnd w:id="2"/>
-      <w:proofErr w:type="spellEnd"/>
     </w:p>
     <w:p>
       <w:pPr>
@@ -1644,67 +1595,40 @@
       <w:r>
         <w:t xml:space="preserve">Figuur </w:t>
       </w:r>
-      <w:fldSimple w:instr=" SEQ Figuur \* ARABIC ">
-        <w:r>
-          <w:rPr>
-            <w:noProof/>
-          </w:rPr>
-          <w:t>1</w:t>
-        </w:r>
-      </w:fldSimple>
-      <w:r>
-        <w:t xml:space="preserve">: </w:t>
-      </w:r>
-      <w:proofErr w:type="spellStart"/>
-      <w:r>
-        <w:t>Use</w:t>
-      </w:r>
-      <w:proofErr w:type="spellEnd"/>
-      <w:r>
-        <w:t xml:space="preserve"> Case diagram</w:t>
+      <w:r>
+        <w:fldChar w:fldCharType="begin"/>
+      </w:r>
+      <w:r>
+        <w:instrText xml:space="preserve"> SEQ Figuur \* ARABIC </w:instrText>
+      </w:r>
+      <w:r>
+        <w:fldChar w:fldCharType="separate"/>
+      </w:r>
+      <w:r>
+        <w:rPr>
+          <w:noProof/>
+        </w:rPr>
+        <w:t>1</w:t>
+      </w:r>
+      <w:r>
+        <w:rPr>
+          <w:noProof/>
+        </w:rPr>
+        <w:fldChar w:fldCharType="end"/>
+      </w:r>
+      <w:r>
+        <w:t>: Use Case diagram</w:t>
       </w:r>
     </w:p>
     <w:p>
       <w:r>
-        <w:t xml:space="preserve">Hierboven staat het </w:t>
-      </w:r>
-      <w:proofErr w:type="spellStart"/>
-      <w:r>
-        <w:t>Use</w:t>
-      </w:r>
-      <w:proofErr w:type="spellEnd"/>
-      <w:r>
-        <w:t xml:space="preserve"> Case Diagram voor </w:t>
-      </w:r>
-      <w:proofErr w:type="spellStart"/>
-      <w:r>
-        <w:t>Quebble</w:t>
-      </w:r>
-      <w:proofErr w:type="spellEnd"/>
-      <w:r>
-        <w:t xml:space="preserve">. </w:t>
-      </w:r>
-      <w:r>
-        <w:t xml:space="preserve">Er zijn in totaal dus vijf </w:t>
-      </w:r>
-      <w:proofErr w:type="spellStart"/>
-      <w:r>
-        <w:t>use</w:t>
-      </w:r>
-      <w:proofErr w:type="spellEnd"/>
-      <w:r>
-        <w:t xml:space="preserve"> cases te onderscheiden. </w:t>
-      </w:r>
-      <w:r>
-        <w:t xml:space="preserve">De volgende prioritering hanteren we voor de </w:t>
-      </w:r>
-      <w:proofErr w:type="spellStart"/>
-      <w:r>
-        <w:t>use</w:t>
-      </w:r>
-      <w:proofErr w:type="spellEnd"/>
-      <w:r>
-        <w:t xml:space="preserve"> cases:</w:t>
+        <w:t xml:space="preserve">Hierboven staat het Use Case Diagram voor Quebble. </w:t>
+      </w:r>
+      <w:r>
+        <w:t xml:space="preserve">Er zijn in totaal dus vijf use cases te onderscheiden. </w:t>
+      </w:r>
+      <w:r>
+        <w:t>De volgende prioritering hanteren we voor de use cases:</w:t>
       </w:r>
     </w:p>
     <w:p>
@@ -1716,13 +1640,8 @@
         </w:numPr>
       </w:pPr>
       <w:r>
-        <w:t xml:space="preserve">Spelen van </w:t>
-      </w:r>
-      <w:proofErr w:type="spellStart"/>
-      <w:r>
-        <w:t>Quebble</w:t>
-      </w:r>
-      <w:proofErr w:type="spellEnd"/>
+        <w:t>Spelen van Quebble</w:t>
+      </w:r>
     </w:p>
     <w:p>
       <w:pPr>
@@ -1744,13 +1663,8 @@
           <w:numId w:val="17"/>
         </w:numPr>
       </w:pPr>
-      <w:proofErr w:type="spellStart"/>
-      <w:r>
-        <w:t>Credits</w:t>
-      </w:r>
-      <w:proofErr w:type="spellEnd"/>
-      <w:r>
-        <w:t xml:space="preserve"> kopen</w:t>
+      <w:r>
+        <w:t>Credits kopen</w:t>
       </w:r>
     </w:p>
     <w:p>
@@ -1779,23 +1693,7 @@
     </w:p>
     <w:p>
       <w:r>
-        <w:t xml:space="preserve">Voor de belangrijkste </w:t>
-      </w:r>
-      <w:proofErr w:type="spellStart"/>
-      <w:r>
-        <w:t>use</w:t>
-      </w:r>
-      <w:proofErr w:type="spellEnd"/>
-      <w:r>
-        <w:t xml:space="preserve"> cases hebben we brief </w:t>
-      </w:r>
-      <w:proofErr w:type="spellStart"/>
-      <w:r>
-        <w:t>descriptions</w:t>
-      </w:r>
-      <w:proofErr w:type="spellEnd"/>
-      <w:r>
-        <w:t xml:space="preserve"> opgesteld. Die staan in de kopjes hieronder.</w:t>
+        <w:t>Voor de belangrijkste use cases hebben we brief descriptions opgesteld. Die staan in de kopjes hieronder.</w:t>
       </w:r>
     </w:p>
     <w:p/>
@@ -1808,25 +1706,12 @@
       </w:pPr>
       <w:r>
         <w:lastRenderedPageBreak/>
-        <w:t xml:space="preserve">Spelen van </w:t>
-      </w:r>
-      <w:proofErr w:type="spellStart"/>
-      <w:r>
-        <w:t>Quebble</w:t>
-      </w:r>
-      <w:proofErr w:type="spellEnd"/>
+        <w:t>Spelen van Quebble</w:t>
+      </w:r>
     </w:p>
     <w:p>
       <w:r>
-        <w:t xml:space="preserve">De speler kiest ervoor om de quiz te spelen. Het systeem brengt 40 </w:t>
-      </w:r>
-      <w:proofErr w:type="spellStart"/>
-      <w:r>
-        <w:t>credits</w:t>
-      </w:r>
-      <w:proofErr w:type="spellEnd"/>
-      <w:r>
-        <w:t xml:space="preserve"> in mindering en selecteert een quiz. De speler beantwoordt acht vragen die een voor een worden getoond. Als de speler alle vragen heeft beantwoord krijgt hij voor elke juist beantwoorde vraag een letter. Vervolgens voert de speler een zo lang mogelijk woord in dat bestaat uit de verkregen letters. Het systeem controleert vervolgens het woord, toont vervolgens de score en beëindigt de quiz.</w:t>
+        <w:t>De speler kiest ervoor om de quiz te spelen. Het systeem brengt 40 credits in mindering en selecteert een quiz. De speler beantwoordt acht vragen die een voor een worden getoond. Als de speler alle vragen heeft beantwoord krijgt hij voor elke juist beantwoorde vraag een letter. Vervolgens voert de speler een zo lang mogelijk woord in dat bestaat uit de verkregen letters. Het systeem controleert vervolgens het woord, toont vervolgens de score en beëindigt de quiz.</w:t>
       </w:r>
     </w:p>
     <w:p/>
@@ -1840,15 +1725,7 @@
     </w:p>
     <w:p>
       <w:r>
-        <w:t xml:space="preserve">Een speler geeft aan dat hij zich wil registreren. De speler geeft vervolgens een gebruikersnaam en wachtwoord op. Het systeem slaat de gegevens op en geeft de speler 1000 </w:t>
-      </w:r>
-      <w:proofErr w:type="spellStart"/>
-      <w:r>
-        <w:t>credits</w:t>
-      </w:r>
-      <w:proofErr w:type="spellEnd"/>
-      <w:r>
-        <w:t>.</w:t>
+        <w:t>Een speler geeft aan dat hij zich wil registreren. De speler geeft vervolgens een gebruikersnaam en wachtwoord op. Het systeem slaat de gegevens op en geeft de speler 1000 credits.</w:t>
       </w:r>
     </w:p>
     <w:p/>
@@ -1856,50 +1733,19 @@
       <w:pPr>
         <w:pStyle w:val="Kop3"/>
       </w:pPr>
-      <w:proofErr w:type="spellStart"/>
-      <w:r>
-        <w:t>Credits</w:t>
-      </w:r>
-      <w:proofErr w:type="spellEnd"/>
-      <w:r>
-        <w:t xml:space="preserve"> kopen</w:t>
+      <w:r>
+        <w:t>Credits kopen</w:t>
       </w:r>
     </w:p>
     <w:p>
       <w:r>
-        <w:t xml:space="preserve">De speler kiest voor </w:t>
-      </w:r>
-      <w:proofErr w:type="spellStart"/>
-      <w:r>
-        <w:t>credits</w:t>
-      </w:r>
-      <w:proofErr w:type="spellEnd"/>
-      <w:r>
-        <w:t xml:space="preserve"> kopen. Het systeem toont een overzicht met tarieven voor </w:t>
-      </w:r>
-      <w:proofErr w:type="spellStart"/>
-      <w:r>
-        <w:t>credits</w:t>
-      </w:r>
-      <w:proofErr w:type="spellEnd"/>
-      <w:r>
-        <w:t xml:space="preserve">. De speler kiest het aantal </w:t>
-      </w:r>
-      <w:proofErr w:type="spellStart"/>
-      <w:r>
-        <w:t>credits</w:t>
-      </w:r>
-      <w:proofErr w:type="spellEnd"/>
-      <w:r>
-        <w:t xml:space="preserve"> dat hij wil kopen. Het systeem stuurt de speler door naar de betaalservice. Na het betalen toont het systeem dat de betaling is gelukt en verhoogt het systeem het aantal </w:t>
-      </w:r>
-      <w:proofErr w:type="spellStart"/>
-      <w:r>
-        <w:t>credits</w:t>
-      </w:r>
-      <w:proofErr w:type="spellEnd"/>
-      <w:r>
-        <w:t xml:space="preserve"> van de speler.</w:t>
+        <w:t>De speler kiest voor credits kopen. Het systeem toont een overzicht met tarieven voor credits. De speler kiest het aantal credits dat hij wil kopen. Het systeem stuurt de speler door naar de betaalservice. Na het betalen toont het systeem dat de betaling is gelukt en verhoogt het systeem het aantal credits van de speler</w:t>
+      </w:r>
+      <w:r>
+        <w:t xml:space="preserve"> met het gekozen aantal</w:t>
+      </w:r>
+      <w:r>
+        <w:t>.</w:t>
       </w:r>
     </w:p>
     <w:p/>
@@ -1982,14 +1828,27 @@
                             <w:r>
                               <w:t xml:space="preserve">Figuur </w:t>
                             </w:r>
-                            <w:fldSimple w:instr=" SEQ Figuur \* ARABIC ">
-                              <w:r>
-                                <w:rPr>
-                                  <w:noProof/>
-                                </w:rPr>
-                                <w:t>2</w:t>
-                              </w:r>
-                            </w:fldSimple>
+                            <w:r>
+                              <w:fldChar w:fldCharType="begin"/>
+                            </w:r>
+                            <w:r>
+                              <w:instrText xml:space="preserve"> SEQ Figuur \* ARABIC </w:instrText>
+                            </w:r>
+                            <w:r>
+                              <w:fldChar w:fldCharType="separate"/>
+                            </w:r>
+                            <w:r>
+                              <w:rPr>
+                                <w:noProof/>
+                              </w:rPr>
+                              <w:t>2</w:t>
+                            </w:r>
+                            <w:r>
+                              <w:rPr>
+                                <w:noProof/>
+                              </w:rPr>
+                              <w:fldChar w:fldCharType="end"/>
+                            </w:r>
                             <w:r>
                               <w:t>: Domeinmodel</w:t>
                             </w:r>
@@ -2148,33 +2007,15 @@
         <w:pStyle w:val="Kop2"/>
       </w:pPr>
       <w:bookmarkStart w:id="4" w:name="_Toc67907511"/>
-      <w:proofErr w:type="spellStart"/>
       <w:r>
         <w:lastRenderedPageBreak/>
         <w:t>Glossary</w:t>
       </w:r>
       <w:bookmarkEnd w:id="4"/>
-      <w:proofErr w:type="spellEnd"/>
     </w:p>
     <w:p>
       <w:r>
-        <w:t xml:space="preserve">Hieronder staat de </w:t>
-      </w:r>
-      <w:proofErr w:type="spellStart"/>
-      <w:r>
-        <w:t>glossary</w:t>
-      </w:r>
-      <w:proofErr w:type="spellEnd"/>
-      <w:r>
-        <w:t xml:space="preserve"> voor het domeinmodel. In de </w:t>
-      </w:r>
-      <w:proofErr w:type="spellStart"/>
-      <w:r>
-        <w:t>glossary</w:t>
-      </w:r>
-      <w:proofErr w:type="spellEnd"/>
-      <w:r>
-        <w:t xml:space="preserve"> worden alle concepten verder uitgelegd.</w:t>
+        <w:t>Hieronder staat de glossary voor het domeinmodel. In de glossary worden alle concepten verder uitgelegd.</w:t>
       </w:r>
     </w:p>
     <w:tbl>
@@ -2307,11 +2148,9 @@
             <w:tcW w:w="3274" w:type="dxa"/>
           </w:tcPr>
           <w:p>
-            <w:proofErr w:type="spellStart"/>
             <w:r>
               <w:t>UitvoeringQuiz</w:t>
             </w:r>
-            <w:proofErr w:type="spellEnd"/>
           </w:p>
         </w:tc>
         <w:tc>
@@ -2319,13 +2158,8 @@
             <w:tcW w:w="5793" w:type="dxa"/>
           </w:tcPr>
           <w:p>
-            <w:proofErr w:type="spellStart"/>
-            <w:r>
-              <w:t>UitvoeringQuiz</w:t>
-            </w:r>
-            <w:proofErr w:type="spellEnd"/>
-            <w:r>
-              <w:t xml:space="preserve"> is de specifieke uitvoering van een quiz voor één speler.</w:t>
+            <w:r>
+              <w:t>UitvoeringQuiz is de specifieke uitvoering van een quiz voor één speler.</w:t>
             </w:r>
           </w:p>
         </w:tc>
@@ -2402,11 +2236,9 @@
             <w:tcW w:w="3274" w:type="dxa"/>
           </w:tcPr>
           <w:p>
-            <w:proofErr w:type="spellStart"/>
             <w:r>
               <w:t>GegevenAntwoord</w:t>
             </w:r>
-            <w:proofErr w:type="spellEnd"/>
           </w:p>
         </w:tc>
         <w:tc>
@@ -2414,13 +2246,8 @@
             <w:tcW w:w="5793" w:type="dxa"/>
           </w:tcPr>
           <w:p>
-            <w:proofErr w:type="spellStart"/>
-            <w:r>
-              <w:t>GegevenAntwoord</w:t>
-            </w:r>
-            <w:proofErr w:type="spellEnd"/>
-            <w:r>
-              <w:t xml:space="preserve"> is het antwoord voor een vraag dat de speler geeft.</w:t>
+            <w:r>
+              <w:t>GegevenAntwoord is het antwoord voor een vraag dat de speler geeft.</w:t>
             </w:r>
           </w:p>
         </w:tc>
@@ -2475,11 +2302,9 @@
             <w:tcW w:w="3274" w:type="dxa"/>
           </w:tcPr>
           <w:p>
-            <w:proofErr w:type="spellStart"/>
             <w:r>
               <w:t>MeerkeuzeVraag</w:t>
             </w:r>
-            <w:proofErr w:type="spellEnd"/>
           </w:p>
         </w:tc>
         <w:tc>
@@ -2488,15 +2313,7 @@
           </w:tcPr>
           <w:p>
             <w:r>
-              <w:t xml:space="preserve">Implementatie van Vraag. Bij deze vraag horen vier </w:t>
-            </w:r>
-            <w:proofErr w:type="spellStart"/>
-            <w:r>
-              <w:t>MeerkeuzeVraagAntwoorden</w:t>
-            </w:r>
-            <w:proofErr w:type="spellEnd"/>
-            <w:r>
-              <w:t xml:space="preserve"> waarvan er één goed is.</w:t>
+              <w:t>Implementatie van Vraag. Bij deze vraag horen vier MeerkeuzeVraagAntwoorden waarvan er één goed is.</w:t>
             </w:r>
           </w:p>
         </w:tc>
@@ -2507,11 +2324,9 @@
             <w:tcW w:w="3274" w:type="dxa"/>
           </w:tcPr>
           <w:p>
-            <w:proofErr w:type="spellStart"/>
             <w:r>
               <w:t>KortAntwoordVraag</w:t>
             </w:r>
-            <w:proofErr w:type="spellEnd"/>
           </w:p>
         </w:tc>
         <w:tc>
@@ -2553,11 +2368,9 @@
             <w:tcW w:w="3274" w:type="dxa"/>
           </w:tcPr>
           <w:p>
-            <w:proofErr w:type="spellStart"/>
             <w:r>
               <w:t>MeerkeuzeVraagAntwoord</w:t>
             </w:r>
-            <w:proofErr w:type="spellEnd"/>
           </w:p>
         </w:tc>
         <w:tc>
@@ -2565,37 +2378,8 @@
             <w:tcW w:w="5793" w:type="dxa"/>
           </w:tcPr>
           <w:p>
-            <w:proofErr w:type="spellStart"/>
-            <w:r>
-              <w:t>MeerkeuzeVraagAntwoord</w:t>
-            </w:r>
-            <w:proofErr w:type="spellEnd"/>
-            <w:r>
-              <w:t xml:space="preserve"> is een optie voor een </w:t>
-            </w:r>
-            <w:proofErr w:type="spellStart"/>
-            <w:r>
-              <w:t>MeerkeuzeVraag</w:t>
-            </w:r>
-            <w:proofErr w:type="spellEnd"/>
-            <w:r>
-              <w:t xml:space="preserve">. Een </w:t>
-            </w:r>
-            <w:proofErr w:type="spellStart"/>
-            <w:r>
-              <w:t>MeerkeuzeVraag</w:t>
-            </w:r>
-            <w:proofErr w:type="spellEnd"/>
-            <w:r>
-              <w:t xml:space="preserve"> heeft vier </w:t>
-            </w:r>
-            <w:proofErr w:type="spellStart"/>
-            <w:r>
-              <w:t>MeerkeuzeVraagAntwoorden</w:t>
-            </w:r>
-            <w:proofErr w:type="spellEnd"/>
-            <w:r>
-              <w:t xml:space="preserve"> waarvan één correct is.</w:t>
+            <w:r>
+              <w:t>MeerkeuzeVraagAntwoord is een optie voor een MeerkeuzeVraag. Een MeerkeuzeVraag heeft vier MeerkeuzeVraagAntwoorden waarvan één correct is.</w:t>
             </w:r>
           </w:p>
         </w:tc>
@@ -2606,11 +2390,9 @@
             <w:tcW w:w="3274" w:type="dxa"/>
           </w:tcPr>
           <w:p>
-            <w:proofErr w:type="spellStart"/>
             <w:r>
               <w:t>KortAntwoordVraagAntwoord</w:t>
             </w:r>
-            <w:proofErr w:type="spellEnd"/>
           </w:p>
         </w:tc>
         <w:tc>
@@ -2621,21 +2403,8 @@
             <w:pPr>
               <w:keepNext/>
             </w:pPr>
-            <w:proofErr w:type="spellStart"/>
-            <w:r>
-              <w:t>KortAntwoordVraagAntwoord</w:t>
-            </w:r>
-            <w:proofErr w:type="spellEnd"/>
-            <w:r>
-              <w:t xml:space="preserve"> is een antwoord dat goed wordt gerekend voor een </w:t>
-            </w:r>
-            <w:proofErr w:type="spellStart"/>
-            <w:r>
-              <w:t>KortAntwoordVraag</w:t>
-            </w:r>
-            <w:proofErr w:type="spellEnd"/>
-            <w:r>
-              <w:t>.</w:t>
+            <w:r>
+              <w:t>KortAntwoordVraagAntwoord is een antwoord dat goed wordt gerekend voor een KortAntwoordVraag.</w:t>
             </w:r>
           </w:p>
         </w:tc>
@@ -2648,59 +2417,28 @@
       <w:r>
         <w:t xml:space="preserve">Tabel </w:t>
       </w:r>
-      <w:r>
-        <w:fldChar w:fldCharType="begin"/>
-      </w:r>
-      <w:r>
-        <w:instrText xml:space="preserve"> STYLEREF 1 \s </w:instrText>
-      </w:r>
-      <w:r>
-        <w:fldChar w:fldCharType="separate"/>
-      </w:r>
-      <w:r>
-        <w:rPr>
-          <w:noProof/>
-        </w:rPr>
-        <w:t>3</w:t>
-      </w:r>
-      <w:r>
-        <w:rPr>
-          <w:noProof/>
-        </w:rPr>
-        <w:fldChar w:fldCharType="end"/>
-      </w:r>
+      <w:fldSimple w:instr=" STYLEREF 1 \s ">
+        <w:r>
+          <w:rPr>
+            <w:noProof/>
+          </w:rPr>
+          <w:t>3</w:t>
+        </w:r>
+      </w:fldSimple>
       <w:r>
         <w:t>.</w:t>
       </w:r>
-      <w:r>
-        <w:fldChar w:fldCharType="begin"/>
-      </w:r>
-      <w:r>
-        <w:instrText xml:space="preserve"> SEQ Tabel \* ARABIC \s 1 </w:instrText>
-      </w:r>
-      <w:r>
-        <w:fldChar w:fldCharType="separate"/>
-      </w:r>
-      <w:r>
-        <w:rPr>
-          <w:noProof/>
-        </w:rPr>
-        <w:t>1</w:t>
-      </w:r>
-      <w:r>
-        <w:rPr>
-          <w:noProof/>
-        </w:rPr>
-        <w:fldChar w:fldCharType="end"/>
-      </w:r>
-      <w:r>
-        <w:t xml:space="preserve">: </w:t>
-      </w:r>
-      <w:proofErr w:type="spellStart"/>
-      <w:r>
-        <w:t>Glossary</w:t>
-      </w:r>
-      <w:proofErr w:type="spellEnd"/>
+      <w:fldSimple w:instr=" SEQ Tabel \* ARABIC \s 1 ">
+        <w:r>
+          <w:rPr>
+            <w:noProof/>
+          </w:rPr>
+          <w:t>1</w:t>
+        </w:r>
+      </w:fldSimple>
+      <w:r>
+        <w:t>: Glossary</w:t>
+      </w:r>
     </w:p>
     <w:p>
       <w:r>
@@ -2712,21 +2450,11 @@
         <w:pStyle w:val="Kop1"/>
       </w:pPr>
       <w:bookmarkStart w:id="5" w:name="_Toc67907512"/>
-      <w:proofErr w:type="spellStart"/>
       <w:r>
         <w:lastRenderedPageBreak/>
-        <w:t>Use</w:t>
-      </w:r>
-      <w:proofErr w:type="spellEnd"/>
-      <w:r>
-        <w:t xml:space="preserve"> Case </w:t>
-      </w:r>
-      <w:proofErr w:type="spellStart"/>
-      <w:r>
-        <w:t>Descriptions</w:t>
+        <w:t>Use Case Descriptions</w:t>
       </w:r>
       <w:bookmarkEnd w:id="5"/>
-      <w:proofErr w:type="spellEnd"/>
     </w:p>
     <w:p>
       <w:pPr>
@@ -2734,40 +2462,17 @@
       </w:pPr>
       <w:bookmarkStart w:id="6" w:name="_Toc67907513"/>
       <w:r>
-        <w:t xml:space="preserve">Spelen van </w:t>
-      </w:r>
-      <w:proofErr w:type="spellStart"/>
-      <w:r>
-        <w:t>Quebble</w:t>
+        <w:t>Spelen van Quebble</w:t>
       </w:r>
       <w:bookmarkEnd w:id="6"/>
-      <w:proofErr w:type="spellEnd"/>
     </w:p>
     <w:p>
       <w:pPr>
         <w:pStyle w:val="Kop3"/>
       </w:pPr>
-      <w:proofErr w:type="spellStart"/>
-      <w:r>
-        <w:t>Fully-dressed</w:t>
-      </w:r>
-      <w:proofErr w:type="spellEnd"/>
-      <w:r>
-        <w:t xml:space="preserve"> </w:t>
-      </w:r>
-      <w:proofErr w:type="spellStart"/>
-      <w:r>
-        <w:t>use</w:t>
-      </w:r>
-      <w:proofErr w:type="spellEnd"/>
-      <w:r>
-        <w:t xml:space="preserve"> case </w:t>
-      </w:r>
-      <w:proofErr w:type="spellStart"/>
-      <w:r>
-        <w:t>description</w:t>
-      </w:r>
-      <w:proofErr w:type="spellEnd"/>
+      <w:r>
+        <w:t>Fully-dressed use case description</w:t>
+      </w:r>
     </w:p>
     <w:p/>
     <w:tbl>
@@ -2823,7 +2528,6 @@
               </w:rPr>
               <w:t xml:space="preserve">Primary actor: </w:t>
             </w:r>
-            <w:proofErr w:type="spellStart"/>
             <w:r>
               <w:rPr>
                 <w:rFonts w:ascii="Verdana" w:eastAsia="Times New Roman" w:hAnsi="Verdana" w:cs="Times New Roman"/>
@@ -2834,7 +2538,6 @@
               </w:rPr>
               <w:t>Speler</w:t>
             </w:r>
-            <w:proofErr w:type="spellEnd"/>
           </w:p>
         </w:tc>
       </w:tr>
@@ -2867,51 +2570,7 @@
                 <w:szCs w:val="20"/>
                 <w:lang w:eastAsia="nl-NL"/>
               </w:rPr>
-              <w:t xml:space="preserve">Stakeholders </w:t>
-            </w:r>
-            <w:proofErr w:type="spellStart"/>
-            <w:r>
-              <w:rPr>
-                <w:rFonts w:ascii="Verdana" w:eastAsia="Times New Roman" w:hAnsi="Verdana" w:cs="Times New Roman"/>
-                <w:b/>
-                <w:sz w:val="20"/>
-                <w:szCs w:val="20"/>
-                <w:lang w:eastAsia="nl-NL"/>
-              </w:rPr>
-              <w:t>and</w:t>
-            </w:r>
-            <w:proofErr w:type="spellEnd"/>
-            <w:r>
-              <w:rPr>
-                <w:rFonts w:ascii="Verdana" w:eastAsia="Times New Roman" w:hAnsi="Verdana" w:cs="Times New Roman"/>
-                <w:b/>
-                <w:sz w:val="20"/>
-                <w:szCs w:val="20"/>
-                <w:lang w:eastAsia="nl-NL"/>
-              </w:rPr>
-              <w:t xml:space="preserve"> </w:t>
-            </w:r>
-            <w:proofErr w:type="spellStart"/>
-            <w:r>
-              <w:rPr>
-                <w:rFonts w:ascii="Verdana" w:eastAsia="Times New Roman" w:hAnsi="Verdana" w:cs="Times New Roman"/>
-                <w:b/>
-                <w:sz w:val="20"/>
-                <w:szCs w:val="20"/>
-                <w:lang w:eastAsia="nl-NL"/>
-              </w:rPr>
-              <w:t>Interests</w:t>
-            </w:r>
-            <w:proofErr w:type="spellEnd"/>
-            <w:r>
-              <w:rPr>
-                <w:rFonts w:ascii="Verdana" w:eastAsia="Times New Roman" w:hAnsi="Verdana" w:cs="Times New Roman"/>
-                <w:b/>
-                <w:sz w:val="20"/>
-                <w:szCs w:val="20"/>
-                <w:lang w:eastAsia="nl-NL"/>
-              </w:rPr>
-              <w:t xml:space="preserve">: </w:t>
+              <w:t xml:space="preserve">Stakeholders and Interests: </w:t>
             </w:r>
             <w:r>
               <w:rPr>
@@ -2955,29 +2614,7 @@
                 <w:szCs w:val="20"/>
                 <w:lang w:eastAsia="nl-NL"/>
               </w:rPr>
-              <w:t xml:space="preserve">Brief </w:t>
-            </w:r>
-            <w:proofErr w:type="spellStart"/>
-            <w:r>
-              <w:rPr>
-                <w:rFonts w:ascii="Verdana" w:eastAsia="Times New Roman" w:hAnsi="Verdana" w:cs="Times New Roman"/>
-                <w:b/>
-                <w:sz w:val="20"/>
-                <w:szCs w:val="20"/>
-                <w:lang w:eastAsia="nl-NL"/>
-              </w:rPr>
-              <w:t>description</w:t>
-            </w:r>
-            <w:proofErr w:type="spellEnd"/>
-            <w:r>
-              <w:rPr>
-                <w:rFonts w:ascii="Verdana" w:eastAsia="Times New Roman" w:hAnsi="Verdana" w:cs="Times New Roman"/>
-                <w:b/>
-                <w:sz w:val="20"/>
-                <w:szCs w:val="20"/>
-                <w:lang w:eastAsia="nl-NL"/>
-              </w:rPr>
-              <w:t xml:space="preserve">: </w:t>
+              <w:t xml:space="preserve">Brief description: </w:t>
             </w:r>
             <w:r>
               <w:rPr>
@@ -2987,29 +2624,7 @@
                 <w:szCs w:val="20"/>
                 <w:lang w:eastAsia="nl-NL"/>
               </w:rPr>
-              <w:t xml:space="preserve">De speler kiest ervoor om de quiz te spelen. Het systeem brengt 40 </w:t>
-            </w:r>
-            <w:proofErr w:type="spellStart"/>
-            <w:r>
-              <w:rPr>
-                <w:rFonts w:ascii="Verdana" w:eastAsia="Times New Roman" w:hAnsi="Verdana" w:cs="Times New Roman"/>
-                <w:bCs/>
-                <w:sz w:val="20"/>
-                <w:szCs w:val="20"/>
-                <w:lang w:eastAsia="nl-NL"/>
-              </w:rPr>
-              <w:t>credits</w:t>
-            </w:r>
-            <w:proofErr w:type="spellEnd"/>
-            <w:r>
-              <w:rPr>
-                <w:rFonts w:ascii="Verdana" w:eastAsia="Times New Roman" w:hAnsi="Verdana" w:cs="Times New Roman"/>
-                <w:bCs/>
-                <w:sz w:val="20"/>
-                <w:szCs w:val="20"/>
-                <w:lang w:eastAsia="nl-NL"/>
-              </w:rPr>
-              <w:t xml:space="preserve"> in mindering en selecteert een quiz. De speler beantwoordt acht vragen die een voor een worden getoond. Als de speler alle vragen heeft beantwoord krijgt hij voor elke juist beantwoorde vraag een letter. Vervolgens voert de speler een zo lang mogelijk woord in dat bestaat uit de verkregen letters. Het systeem controleert vervolgens het woord, toont vervolgens de score en beëindigt de quiz.</w:t>
+              <w:t>De speler kiest ervoor om de quiz te spelen. Het systeem brengt 40 credits in mindering en selecteert een quiz. De speler beantwoordt acht vragen die een voor een worden getoond. Als de speler alle vragen heeft beantwoord krijgt hij voor elke juist beantwoorde vraag een letter. Vervolgens voert de speler een zo lang mogelijk woord in dat bestaat uit de verkregen letters. Het systeem controleert vervolgens het woord, toont vervolgens de score en beëindigt de quiz.</w:t>
             </w:r>
           </w:p>
           <w:p>
@@ -3047,27 +2662,15 @@
                 <w:lang w:eastAsia="nl-NL"/>
               </w:rPr>
             </w:pPr>
-            <w:proofErr w:type="spellStart"/>
-            <w:r>
-              <w:rPr>
-                <w:rFonts w:ascii="Verdana" w:eastAsia="Times New Roman" w:hAnsi="Verdana" w:cs="Times New Roman"/>
-                <w:b/>
-                <w:sz w:val="20"/>
-                <w:szCs w:val="20"/>
-                <w:lang w:eastAsia="nl-NL"/>
-              </w:rPr>
-              <w:t>Preconditions</w:t>
-            </w:r>
-            <w:proofErr w:type="spellEnd"/>
-            <w:r>
-              <w:rPr>
-                <w:rFonts w:ascii="Verdana" w:eastAsia="Times New Roman" w:hAnsi="Verdana" w:cs="Times New Roman"/>
-                <w:b/>
-                <w:sz w:val="20"/>
-                <w:szCs w:val="20"/>
-                <w:lang w:eastAsia="nl-NL"/>
-              </w:rPr>
-              <w:t xml:space="preserve">: </w:t>
+            <w:r>
+              <w:rPr>
+                <w:rFonts w:ascii="Verdana" w:eastAsia="Times New Roman" w:hAnsi="Verdana" w:cs="Times New Roman"/>
+                <w:b/>
+                <w:sz w:val="20"/>
+                <w:szCs w:val="20"/>
+                <w:lang w:eastAsia="nl-NL"/>
+              </w:rPr>
+              <w:t xml:space="preserve">Preconditions: </w:t>
             </w:r>
             <w:r>
               <w:rPr>
@@ -3127,71 +2730,15 @@
                 <w:lang w:eastAsia="nl-NL"/>
               </w:rPr>
             </w:pPr>
-            <w:proofErr w:type="spellStart"/>
-            <w:r>
-              <w:rPr>
-                <w:rFonts w:ascii="Verdana" w:eastAsia="Times New Roman" w:hAnsi="Verdana" w:cs="Times New Roman"/>
-                <w:b/>
-                <w:sz w:val="20"/>
-                <w:szCs w:val="20"/>
-                <w:lang w:eastAsia="nl-NL"/>
-              </w:rPr>
-              <w:t>Postconditions</w:t>
-            </w:r>
-            <w:proofErr w:type="spellEnd"/>
-            <w:r>
-              <w:rPr>
-                <w:rFonts w:ascii="Verdana" w:eastAsia="Times New Roman" w:hAnsi="Verdana" w:cs="Times New Roman"/>
-                <w:b/>
-                <w:sz w:val="20"/>
-                <w:szCs w:val="20"/>
-                <w:lang w:eastAsia="nl-NL"/>
-              </w:rPr>
-              <w:t xml:space="preserve"> (</w:t>
-            </w:r>
-            <w:proofErr w:type="spellStart"/>
-            <w:r>
-              <w:rPr>
-                <w:rFonts w:ascii="Verdana" w:eastAsia="Times New Roman" w:hAnsi="Verdana" w:cs="Times New Roman"/>
-                <w:b/>
-                <w:sz w:val="20"/>
-                <w:szCs w:val="20"/>
-                <w:lang w:eastAsia="nl-NL"/>
-              </w:rPr>
-              <w:t>Success</w:t>
-            </w:r>
-            <w:proofErr w:type="spellEnd"/>
-            <w:r>
-              <w:rPr>
-                <w:rFonts w:ascii="Verdana" w:eastAsia="Times New Roman" w:hAnsi="Verdana" w:cs="Times New Roman"/>
-                <w:b/>
-                <w:sz w:val="20"/>
-                <w:szCs w:val="20"/>
-                <w:lang w:eastAsia="nl-NL"/>
-              </w:rPr>
-              <w:t xml:space="preserve"> </w:t>
-            </w:r>
-            <w:proofErr w:type="spellStart"/>
-            <w:r>
-              <w:rPr>
-                <w:rFonts w:ascii="Verdana" w:eastAsia="Times New Roman" w:hAnsi="Verdana" w:cs="Times New Roman"/>
-                <w:b/>
-                <w:sz w:val="20"/>
-                <w:szCs w:val="20"/>
-                <w:lang w:eastAsia="nl-NL"/>
-              </w:rPr>
-              <w:t>Guarantee</w:t>
-            </w:r>
-            <w:proofErr w:type="spellEnd"/>
-            <w:r>
-              <w:rPr>
-                <w:rFonts w:ascii="Verdana" w:eastAsia="Times New Roman" w:hAnsi="Verdana" w:cs="Times New Roman"/>
-                <w:b/>
-                <w:sz w:val="20"/>
-                <w:szCs w:val="20"/>
-                <w:lang w:eastAsia="nl-NL"/>
-              </w:rPr>
-              <w:t xml:space="preserve">): </w:t>
+            <w:r>
+              <w:rPr>
+                <w:rFonts w:ascii="Verdana" w:eastAsia="Times New Roman" w:hAnsi="Verdana" w:cs="Times New Roman"/>
+                <w:b/>
+                <w:sz w:val="20"/>
+                <w:szCs w:val="20"/>
+                <w:lang w:eastAsia="nl-NL"/>
+              </w:rPr>
+              <w:t xml:space="preserve">Postconditions (Success Guarantee): </w:t>
             </w:r>
             <w:r>
               <w:rPr>
@@ -3201,29 +2748,7 @@
                 <w:szCs w:val="20"/>
                 <w:lang w:eastAsia="nl-NL"/>
               </w:rPr>
-              <w:t xml:space="preserve">De speler heeft 40 minder </w:t>
-            </w:r>
-            <w:proofErr w:type="spellStart"/>
-            <w:r>
-              <w:rPr>
-                <w:rFonts w:ascii="Verdana" w:eastAsia="Times New Roman" w:hAnsi="Verdana" w:cs="Times New Roman"/>
-                <w:bCs/>
-                <w:sz w:val="20"/>
-                <w:szCs w:val="20"/>
-                <w:lang w:eastAsia="nl-NL"/>
-              </w:rPr>
-              <w:t>credits</w:t>
-            </w:r>
-            <w:proofErr w:type="spellEnd"/>
-            <w:r>
-              <w:rPr>
-                <w:rFonts w:ascii="Verdana" w:eastAsia="Times New Roman" w:hAnsi="Verdana" w:cs="Times New Roman"/>
-                <w:bCs/>
-                <w:sz w:val="20"/>
-                <w:szCs w:val="20"/>
-                <w:lang w:eastAsia="nl-NL"/>
-              </w:rPr>
-              <w:t xml:space="preserve"> en er is een quiz gespeeld.</w:t>
+              <w:t>De speler heeft 40 minder credits en er is een quiz gespeeld.</w:t>
             </w:r>
           </w:p>
           <w:p>
@@ -3589,27 +3114,7 @@
                 <w:szCs w:val="20"/>
                 <w:lang w:eastAsia="nl-NL"/>
               </w:rPr>
-              <w:t xml:space="preserve">2. Systeem vermindert aantal </w:t>
-            </w:r>
-            <w:proofErr w:type="spellStart"/>
-            <w:r>
-              <w:rPr>
-                <w:rFonts w:ascii="Verdana" w:eastAsia="Times New Roman" w:hAnsi="Verdana" w:cs="Times New Roman"/>
-                <w:sz w:val="20"/>
-                <w:szCs w:val="20"/>
-                <w:lang w:eastAsia="nl-NL"/>
-              </w:rPr>
-              <w:t>credits</w:t>
-            </w:r>
-            <w:proofErr w:type="spellEnd"/>
-            <w:r>
-              <w:rPr>
-                <w:rFonts w:ascii="Verdana" w:eastAsia="Times New Roman" w:hAnsi="Verdana" w:cs="Times New Roman"/>
-                <w:sz w:val="20"/>
-                <w:szCs w:val="20"/>
-                <w:lang w:eastAsia="nl-NL"/>
-              </w:rPr>
-              <w:t xml:space="preserve"> met 40</w:t>
+              <w:t>2. Systeem vermindert aantal credits met 40</w:t>
             </w:r>
           </w:p>
           <w:p>
@@ -3874,49 +3379,15 @@
                 <w:lang w:eastAsia="nl-NL"/>
               </w:rPr>
             </w:pPr>
-            <w:proofErr w:type="spellStart"/>
-            <w:r>
-              <w:rPr>
-                <w:rFonts w:ascii="Verdana" w:eastAsia="Times New Roman" w:hAnsi="Verdana" w:cs="Times New Roman"/>
-                <w:b/>
-                <w:sz w:val="20"/>
-                <w:szCs w:val="20"/>
-                <w:lang w:eastAsia="nl-NL"/>
-              </w:rPr>
-              <w:t>Extensions</w:t>
-            </w:r>
-            <w:proofErr w:type="spellEnd"/>
-            <w:r>
-              <w:rPr>
-                <w:rFonts w:ascii="Verdana" w:eastAsia="Times New Roman" w:hAnsi="Verdana" w:cs="Times New Roman"/>
-                <w:b/>
-                <w:sz w:val="20"/>
-                <w:szCs w:val="20"/>
-                <w:lang w:eastAsia="nl-NL"/>
-              </w:rPr>
-              <w:t xml:space="preserve"> (</w:t>
-            </w:r>
-            <w:proofErr w:type="spellStart"/>
-            <w:r>
-              <w:rPr>
-                <w:rFonts w:ascii="Verdana" w:eastAsia="Times New Roman" w:hAnsi="Verdana" w:cs="Times New Roman"/>
-                <w:b/>
-                <w:sz w:val="20"/>
-                <w:szCs w:val="20"/>
-                <w:lang w:eastAsia="nl-NL"/>
-              </w:rPr>
-              <w:t>Alternative</w:t>
-            </w:r>
-            <w:proofErr w:type="spellEnd"/>
-            <w:r>
-              <w:rPr>
-                <w:rFonts w:ascii="Verdana" w:eastAsia="Times New Roman" w:hAnsi="Verdana" w:cs="Times New Roman"/>
-                <w:b/>
-                <w:sz w:val="20"/>
-                <w:szCs w:val="20"/>
-                <w:lang w:eastAsia="nl-NL"/>
-              </w:rPr>
-              <w:t xml:space="preserve"> Flow):</w:t>
+            <w:r>
+              <w:rPr>
+                <w:rFonts w:ascii="Verdana" w:eastAsia="Times New Roman" w:hAnsi="Verdana" w:cs="Times New Roman"/>
+                <w:b/>
+                <w:sz w:val="20"/>
+                <w:szCs w:val="20"/>
+                <w:lang w:eastAsia="nl-NL"/>
+              </w:rPr>
+              <w:t>Extensions (Alternative Flow):</w:t>
             </w:r>
           </w:p>
         </w:tc>
@@ -3975,27 +3446,9 @@
       <w:pPr>
         <w:pStyle w:val="Kop3"/>
       </w:pPr>
-      <w:proofErr w:type="spellStart"/>
-      <w:r>
-        <w:t>Fully-dressed</w:t>
-      </w:r>
-      <w:proofErr w:type="spellEnd"/>
-      <w:r>
-        <w:t xml:space="preserve"> </w:t>
-      </w:r>
-      <w:proofErr w:type="spellStart"/>
-      <w:r>
-        <w:t>use</w:t>
-      </w:r>
-      <w:proofErr w:type="spellEnd"/>
-      <w:r>
-        <w:t xml:space="preserve"> case </w:t>
-      </w:r>
-      <w:proofErr w:type="spellStart"/>
-      <w:r>
-        <w:t>description</w:t>
-      </w:r>
-      <w:proofErr w:type="spellEnd"/>
+      <w:r>
+        <w:t>Fully-dressed use case description</w:t>
+      </w:r>
     </w:p>
     <w:p/>
     <w:tbl>
@@ -4051,7 +3504,6 @@
               </w:rPr>
               <w:t xml:space="preserve">Primary actor: </w:t>
             </w:r>
-            <w:proofErr w:type="spellStart"/>
             <w:r>
               <w:rPr>
                 <w:rFonts w:ascii="Verdana" w:eastAsia="Times New Roman" w:hAnsi="Verdana" w:cs="Times New Roman"/>
@@ -4062,7 +3514,6 @@
               </w:rPr>
               <w:t>Speler</w:t>
             </w:r>
-            <w:proofErr w:type="spellEnd"/>
           </w:p>
         </w:tc>
       </w:tr>
@@ -4095,51 +3546,7 @@
                 <w:szCs w:val="20"/>
                 <w:lang w:eastAsia="nl-NL"/>
               </w:rPr>
-              <w:t xml:space="preserve">Stakeholders </w:t>
-            </w:r>
-            <w:proofErr w:type="spellStart"/>
-            <w:r>
-              <w:rPr>
-                <w:rFonts w:ascii="Verdana" w:eastAsia="Times New Roman" w:hAnsi="Verdana" w:cs="Times New Roman"/>
-                <w:b/>
-                <w:sz w:val="20"/>
-                <w:szCs w:val="20"/>
-                <w:lang w:eastAsia="nl-NL"/>
-              </w:rPr>
-              <w:t>and</w:t>
-            </w:r>
-            <w:proofErr w:type="spellEnd"/>
-            <w:r>
-              <w:rPr>
-                <w:rFonts w:ascii="Verdana" w:eastAsia="Times New Roman" w:hAnsi="Verdana" w:cs="Times New Roman"/>
-                <w:b/>
-                <w:sz w:val="20"/>
-                <w:szCs w:val="20"/>
-                <w:lang w:eastAsia="nl-NL"/>
-              </w:rPr>
-              <w:t xml:space="preserve"> </w:t>
-            </w:r>
-            <w:proofErr w:type="spellStart"/>
-            <w:r>
-              <w:rPr>
-                <w:rFonts w:ascii="Verdana" w:eastAsia="Times New Roman" w:hAnsi="Verdana" w:cs="Times New Roman"/>
-                <w:b/>
-                <w:sz w:val="20"/>
-                <w:szCs w:val="20"/>
-                <w:lang w:eastAsia="nl-NL"/>
-              </w:rPr>
-              <w:t>Interests</w:t>
-            </w:r>
-            <w:proofErr w:type="spellEnd"/>
-            <w:r>
-              <w:rPr>
-                <w:rFonts w:ascii="Verdana" w:eastAsia="Times New Roman" w:hAnsi="Verdana" w:cs="Times New Roman"/>
-                <w:b/>
-                <w:sz w:val="20"/>
-                <w:szCs w:val="20"/>
-                <w:lang w:eastAsia="nl-NL"/>
-              </w:rPr>
-              <w:t xml:space="preserve">: </w:t>
+              <w:t xml:space="preserve">Stakeholders and Interests: </w:t>
             </w:r>
             <w:r>
               <w:rPr>
@@ -4183,29 +3590,7 @@
                 <w:szCs w:val="20"/>
                 <w:lang w:eastAsia="nl-NL"/>
               </w:rPr>
-              <w:t xml:space="preserve">Brief </w:t>
-            </w:r>
-            <w:proofErr w:type="spellStart"/>
-            <w:r>
-              <w:rPr>
-                <w:rFonts w:ascii="Verdana" w:eastAsia="Times New Roman" w:hAnsi="Verdana" w:cs="Times New Roman"/>
-                <w:b/>
-                <w:sz w:val="20"/>
-                <w:szCs w:val="20"/>
-                <w:lang w:eastAsia="nl-NL"/>
-              </w:rPr>
-              <w:t>description</w:t>
-            </w:r>
-            <w:proofErr w:type="spellEnd"/>
-            <w:r>
-              <w:rPr>
-                <w:rFonts w:ascii="Verdana" w:eastAsia="Times New Roman" w:hAnsi="Verdana" w:cs="Times New Roman"/>
-                <w:b/>
-                <w:sz w:val="20"/>
-                <w:szCs w:val="20"/>
-                <w:lang w:eastAsia="nl-NL"/>
-              </w:rPr>
-              <w:t xml:space="preserve">: </w:t>
+              <w:t xml:space="preserve">Brief description: </w:t>
             </w:r>
             <w:r>
               <w:rPr>
@@ -4215,29 +3600,7 @@
                 <w:szCs w:val="20"/>
                 <w:lang w:eastAsia="nl-NL"/>
               </w:rPr>
-              <w:t xml:space="preserve">Een speler geeft aan dat hij zich wil registreren. De speler geeft vervolgens een gebruikersnaam en wachtwoord op. Het systeem slaat de gegevens op en geeft de speler 1000 </w:t>
-            </w:r>
-            <w:proofErr w:type="spellStart"/>
-            <w:r>
-              <w:rPr>
-                <w:rFonts w:ascii="Verdana" w:eastAsia="Times New Roman" w:hAnsi="Verdana" w:cs="Times New Roman"/>
-                <w:bCs/>
-                <w:sz w:val="20"/>
-                <w:szCs w:val="20"/>
-                <w:lang w:eastAsia="nl-NL"/>
-              </w:rPr>
-              <w:t>credits</w:t>
-            </w:r>
-            <w:proofErr w:type="spellEnd"/>
-            <w:r>
-              <w:rPr>
-                <w:rFonts w:ascii="Verdana" w:eastAsia="Times New Roman" w:hAnsi="Verdana" w:cs="Times New Roman"/>
-                <w:bCs/>
-                <w:sz w:val="20"/>
-                <w:szCs w:val="20"/>
-                <w:lang w:eastAsia="nl-NL"/>
-              </w:rPr>
-              <w:t xml:space="preserve">. </w:t>
+              <w:t xml:space="preserve">Een speler geeft aan dat hij zich wil registreren. De speler geeft vervolgens een gebruikersnaam en wachtwoord op. Het systeem slaat de gegevens op en geeft de speler 1000 credits. </w:t>
             </w:r>
           </w:p>
           <w:p>
@@ -4275,27 +3638,15 @@
                 <w:lang w:eastAsia="nl-NL"/>
               </w:rPr>
             </w:pPr>
-            <w:proofErr w:type="spellStart"/>
-            <w:r>
-              <w:rPr>
-                <w:rFonts w:ascii="Verdana" w:eastAsia="Times New Roman" w:hAnsi="Verdana" w:cs="Times New Roman"/>
-                <w:b/>
-                <w:sz w:val="20"/>
-                <w:szCs w:val="20"/>
-                <w:lang w:eastAsia="nl-NL"/>
-              </w:rPr>
-              <w:t>Preconditions</w:t>
-            </w:r>
-            <w:proofErr w:type="spellEnd"/>
-            <w:r>
-              <w:rPr>
-                <w:rFonts w:ascii="Verdana" w:eastAsia="Times New Roman" w:hAnsi="Verdana" w:cs="Times New Roman"/>
-                <w:b/>
-                <w:sz w:val="20"/>
-                <w:szCs w:val="20"/>
-                <w:lang w:eastAsia="nl-NL"/>
-              </w:rPr>
-              <w:t xml:space="preserve">: </w:t>
+            <w:r>
+              <w:rPr>
+                <w:rFonts w:ascii="Verdana" w:eastAsia="Times New Roman" w:hAnsi="Verdana" w:cs="Times New Roman"/>
+                <w:b/>
+                <w:sz w:val="20"/>
+                <w:szCs w:val="20"/>
+                <w:lang w:eastAsia="nl-NL"/>
+              </w:rPr>
+              <w:t xml:space="preserve">Preconditions: </w:t>
             </w:r>
           </w:p>
           <w:p>
@@ -4345,71 +3696,15 @@
                 <w:lang w:eastAsia="nl-NL"/>
               </w:rPr>
             </w:pPr>
-            <w:proofErr w:type="spellStart"/>
-            <w:r>
-              <w:rPr>
-                <w:rFonts w:ascii="Verdana" w:eastAsia="Times New Roman" w:hAnsi="Verdana" w:cs="Times New Roman"/>
-                <w:b/>
-                <w:sz w:val="20"/>
-                <w:szCs w:val="20"/>
-                <w:lang w:eastAsia="nl-NL"/>
-              </w:rPr>
-              <w:t>Postconditions</w:t>
-            </w:r>
-            <w:proofErr w:type="spellEnd"/>
-            <w:r>
-              <w:rPr>
-                <w:rFonts w:ascii="Verdana" w:eastAsia="Times New Roman" w:hAnsi="Verdana" w:cs="Times New Roman"/>
-                <w:b/>
-                <w:sz w:val="20"/>
-                <w:szCs w:val="20"/>
-                <w:lang w:eastAsia="nl-NL"/>
-              </w:rPr>
-              <w:t xml:space="preserve"> (</w:t>
-            </w:r>
-            <w:proofErr w:type="spellStart"/>
-            <w:r>
-              <w:rPr>
-                <w:rFonts w:ascii="Verdana" w:eastAsia="Times New Roman" w:hAnsi="Verdana" w:cs="Times New Roman"/>
-                <w:b/>
-                <w:sz w:val="20"/>
-                <w:szCs w:val="20"/>
-                <w:lang w:eastAsia="nl-NL"/>
-              </w:rPr>
-              <w:t>Success</w:t>
-            </w:r>
-            <w:proofErr w:type="spellEnd"/>
-            <w:r>
-              <w:rPr>
-                <w:rFonts w:ascii="Verdana" w:eastAsia="Times New Roman" w:hAnsi="Verdana" w:cs="Times New Roman"/>
-                <w:b/>
-                <w:sz w:val="20"/>
-                <w:szCs w:val="20"/>
-                <w:lang w:eastAsia="nl-NL"/>
-              </w:rPr>
-              <w:t xml:space="preserve"> </w:t>
-            </w:r>
-            <w:proofErr w:type="spellStart"/>
-            <w:r>
-              <w:rPr>
-                <w:rFonts w:ascii="Verdana" w:eastAsia="Times New Roman" w:hAnsi="Verdana" w:cs="Times New Roman"/>
-                <w:b/>
-                <w:sz w:val="20"/>
-                <w:szCs w:val="20"/>
-                <w:lang w:eastAsia="nl-NL"/>
-              </w:rPr>
-              <w:t>Guarantee</w:t>
-            </w:r>
-            <w:proofErr w:type="spellEnd"/>
-            <w:r>
-              <w:rPr>
-                <w:rFonts w:ascii="Verdana" w:eastAsia="Times New Roman" w:hAnsi="Verdana" w:cs="Times New Roman"/>
-                <w:b/>
-                <w:sz w:val="20"/>
-                <w:szCs w:val="20"/>
-                <w:lang w:eastAsia="nl-NL"/>
-              </w:rPr>
-              <w:t xml:space="preserve">): </w:t>
+            <w:r>
+              <w:rPr>
+                <w:rFonts w:ascii="Verdana" w:eastAsia="Times New Roman" w:hAnsi="Verdana" w:cs="Times New Roman"/>
+                <w:b/>
+                <w:sz w:val="20"/>
+                <w:szCs w:val="20"/>
+                <w:lang w:eastAsia="nl-NL"/>
+              </w:rPr>
+              <w:t xml:space="preserve">Postconditions (Success Guarantee): </w:t>
             </w:r>
             <w:r>
               <w:rPr>
@@ -4419,29 +3714,7 @@
                 <w:szCs w:val="20"/>
                 <w:lang w:eastAsia="nl-NL"/>
               </w:rPr>
-              <w:t xml:space="preserve">De gegevens zijn opgeslagen en de speler heeft 1000 </w:t>
-            </w:r>
-            <w:proofErr w:type="spellStart"/>
-            <w:r>
-              <w:rPr>
-                <w:rFonts w:ascii="Verdana" w:eastAsia="Times New Roman" w:hAnsi="Verdana" w:cs="Times New Roman"/>
-                <w:bCs/>
-                <w:sz w:val="20"/>
-                <w:szCs w:val="20"/>
-                <w:lang w:eastAsia="nl-NL"/>
-              </w:rPr>
-              <w:t>credits</w:t>
-            </w:r>
-            <w:proofErr w:type="spellEnd"/>
-            <w:r>
-              <w:rPr>
-                <w:rFonts w:ascii="Verdana" w:eastAsia="Times New Roman" w:hAnsi="Verdana" w:cs="Times New Roman"/>
-                <w:bCs/>
-                <w:sz w:val="20"/>
-                <w:szCs w:val="20"/>
-                <w:lang w:eastAsia="nl-NL"/>
-              </w:rPr>
-              <w:t xml:space="preserve"> aan startsaldo ontvangen.</w:t>
+              <w:t>De gegevens zijn opgeslagen en de speler heeft 1000 credits aan startsaldo ontvangen.</w:t>
             </w:r>
           </w:p>
           <w:p>
@@ -4683,6 +3956,28 @@
                 <w:lang w:eastAsia="nl-NL"/>
               </w:rPr>
             </w:pPr>
+          </w:p>
+          <w:p>
+            <w:pPr>
+              <w:spacing w:after="0" w:line="240" w:lineRule="auto"/>
+              <w:rPr>
+                <w:rFonts w:ascii="Verdana" w:eastAsia="Times New Roman" w:hAnsi="Verdana" w:cs="Times New Roman"/>
+                <w:sz w:val="20"/>
+                <w:szCs w:val="20"/>
+                <w:lang w:eastAsia="nl-NL"/>
+              </w:rPr>
+            </w:pPr>
+          </w:p>
+          <w:p>
+            <w:pPr>
+              <w:spacing w:after="0" w:line="240" w:lineRule="auto"/>
+              <w:rPr>
+                <w:rFonts w:ascii="Verdana" w:eastAsia="Times New Roman" w:hAnsi="Verdana" w:cs="Times New Roman"/>
+                <w:sz w:val="20"/>
+                <w:szCs w:val="20"/>
+                <w:lang w:eastAsia="nl-NL"/>
+              </w:rPr>
+            </w:pPr>
             <w:r>
               <w:rPr>
                 <w:rFonts w:ascii="Verdana" w:eastAsia="Times New Roman" w:hAnsi="Verdana" w:cs="Times New Roman"/>
@@ -4710,27 +4005,7 @@
                 <w:szCs w:val="20"/>
                 <w:lang w:eastAsia="nl-NL"/>
               </w:rPr>
-              <w:t xml:space="preserve">4. Systeem geeft de speler 1000 </w:t>
-            </w:r>
-            <w:proofErr w:type="spellStart"/>
-            <w:r>
-              <w:rPr>
-                <w:rFonts w:ascii="Verdana" w:eastAsia="Times New Roman" w:hAnsi="Verdana" w:cs="Times New Roman"/>
-                <w:sz w:val="20"/>
-                <w:szCs w:val="20"/>
-                <w:lang w:eastAsia="nl-NL"/>
-              </w:rPr>
-              <w:t>credits</w:t>
-            </w:r>
-            <w:proofErr w:type="spellEnd"/>
-            <w:r>
-              <w:rPr>
-                <w:rFonts w:ascii="Verdana" w:eastAsia="Times New Roman" w:hAnsi="Verdana" w:cs="Times New Roman"/>
-                <w:sz w:val="20"/>
-                <w:szCs w:val="20"/>
-                <w:lang w:eastAsia="nl-NL"/>
-              </w:rPr>
-              <w:t xml:space="preserve"> aan startsaldo.</w:t>
+              <w:t>4. Systeem geeft de speler 1000 credits aan startsaldo.</w:t>
             </w:r>
           </w:p>
           <w:p>
@@ -4767,49 +4042,15 @@
                 <w:lang w:eastAsia="nl-NL"/>
               </w:rPr>
             </w:pPr>
-            <w:proofErr w:type="spellStart"/>
-            <w:r>
-              <w:rPr>
-                <w:rFonts w:ascii="Verdana" w:eastAsia="Times New Roman" w:hAnsi="Verdana" w:cs="Times New Roman"/>
-                <w:b/>
-                <w:sz w:val="20"/>
-                <w:szCs w:val="20"/>
-                <w:lang w:eastAsia="nl-NL"/>
-              </w:rPr>
-              <w:t>Extensions</w:t>
-            </w:r>
-            <w:proofErr w:type="spellEnd"/>
-            <w:r>
-              <w:rPr>
-                <w:rFonts w:ascii="Verdana" w:eastAsia="Times New Roman" w:hAnsi="Verdana" w:cs="Times New Roman"/>
-                <w:b/>
-                <w:sz w:val="20"/>
-                <w:szCs w:val="20"/>
-                <w:lang w:eastAsia="nl-NL"/>
-              </w:rPr>
-              <w:t xml:space="preserve"> (</w:t>
-            </w:r>
-            <w:proofErr w:type="spellStart"/>
-            <w:r>
-              <w:rPr>
-                <w:rFonts w:ascii="Verdana" w:eastAsia="Times New Roman" w:hAnsi="Verdana" w:cs="Times New Roman"/>
-                <w:b/>
-                <w:sz w:val="20"/>
-                <w:szCs w:val="20"/>
-                <w:lang w:eastAsia="nl-NL"/>
-              </w:rPr>
-              <w:t>Alternative</w:t>
-            </w:r>
-            <w:proofErr w:type="spellEnd"/>
-            <w:r>
-              <w:rPr>
-                <w:rFonts w:ascii="Verdana" w:eastAsia="Times New Roman" w:hAnsi="Verdana" w:cs="Times New Roman"/>
-                <w:b/>
-                <w:sz w:val="20"/>
-                <w:szCs w:val="20"/>
-                <w:lang w:eastAsia="nl-NL"/>
-              </w:rPr>
-              <w:t xml:space="preserve"> Flow):</w:t>
+            <w:r>
+              <w:rPr>
+                <w:rFonts w:ascii="Verdana" w:eastAsia="Times New Roman" w:hAnsi="Verdana" w:cs="Times New Roman"/>
+                <w:b/>
+                <w:sz w:val="20"/>
+                <w:szCs w:val="20"/>
+                <w:lang w:eastAsia="nl-NL"/>
+              </w:rPr>
+              <w:t>Extensions (Alternative Flow):</w:t>
             </w:r>
           </w:p>
         </w:tc>
@@ -4932,27 +4173,63 @@
                 <w:szCs w:val="20"/>
                 <w:lang w:eastAsia="nl-NL"/>
               </w:rPr>
-              <w:t>3A. [E-mail is al in gebruik]</w:t>
-            </w:r>
-          </w:p>
-          <w:p>
-            <w:pPr>
-              <w:spacing w:after="0" w:line="240" w:lineRule="auto"/>
-              <w:rPr>
-                <w:rFonts w:ascii="Verdana" w:eastAsia="Times New Roman" w:hAnsi="Verdana" w:cs="Times New Roman"/>
-                <w:sz w:val="20"/>
-                <w:szCs w:val="20"/>
-                <w:lang w:eastAsia="nl-NL"/>
-              </w:rPr>
-            </w:pPr>
-            <w:r>
-              <w:rPr>
-                <w:rFonts w:ascii="Verdana" w:eastAsia="Times New Roman" w:hAnsi="Verdana" w:cs="Times New Roman"/>
-                <w:sz w:val="20"/>
-                <w:szCs w:val="20"/>
-                <w:lang w:eastAsia="nl-NL"/>
-              </w:rPr>
-              <w:t>1. Systeem geeft terug dat het e-mailadres al in gebruik is.</w:t>
+              <w:t>3A. [</w:t>
+            </w:r>
+            <w:r>
+              <w:rPr>
+                <w:rFonts w:ascii="Verdana" w:eastAsia="Times New Roman" w:hAnsi="Verdana" w:cs="Times New Roman"/>
+                <w:sz w:val="20"/>
+                <w:szCs w:val="20"/>
+                <w:lang w:eastAsia="nl-NL"/>
+              </w:rPr>
+              <w:t>Gebruikersnaam</w:t>
+            </w:r>
+            <w:r>
+              <w:rPr>
+                <w:rFonts w:ascii="Verdana" w:eastAsia="Times New Roman" w:hAnsi="Verdana" w:cs="Times New Roman"/>
+                <w:sz w:val="20"/>
+                <w:szCs w:val="20"/>
+                <w:lang w:eastAsia="nl-NL"/>
+              </w:rPr>
+              <w:t xml:space="preserve"> is al in gebruik]</w:t>
+            </w:r>
+          </w:p>
+          <w:p>
+            <w:pPr>
+              <w:spacing w:after="0" w:line="240" w:lineRule="auto"/>
+              <w:rPr>
+                <w:rFonts w:ascii="Verdana" w:eastAsia="Times New Roman" w:hAnsi="Verdana" w:cs="Times New Roman"/>
+                <w:sz w:val="20"/>
+                <w:szCs w:val="20"/>
+                <w:lang w:eastAsia="nl-NL"/>
+              </w:rPr>
+            </w:pPr>
+            <w:r>
+              <w:rPr>
+                <w:rFonts w:ascii="Verdana" w:eastAsia="Times New Roman" w:hAnsi="Verdana" w:cs="Times New Roman"/>
+                <w:sz w:val="20"/>
+                <w:szCs w:val="20"/>
+                <w:lang w:eastAsia="nl-NL"/>
+              </w:rPr>
+              <w:t xml:space="preserve">1. Systeem geeft terug dat </w:t>
+            </w:r>
+            <w:r>
+              <w:rPr>
+                <w:rFonts w:ascii="Verdana" w:eastAsia="Times New Roman" w:hAnsi="Verdana" w:cs="Times New Roman"/>
+                <w:sz w:val="20"/>
+                <w:szCs w:val="20"/>
+                <w:lang w:eastAsia="nl-NL"/>
+              </w:rPr>
+              <w:t>de ingevoerde gebruikersnaam</w:t>
+            </w:r>
+            <w:r>
+              <w:rPr>
+                <w:rFonts w:ascii="Verdana" w:eastAsia="Times New Roman" w:hAnsi="Verdana" w:cs="Times New Roman"/>
+                <w:sz w:val="20"/>
+                <w:szCs w:val="20"/>
+                <w:lang w:eastAsia="nl-NL"/>
+              </w:rPr>
+              <w:t xml:space="preserve"> al in gebruik is.</w:t>
             </w:r>
           </w:p>
         </w:tc>
@@ -4989,14 +4266,9 @@
         <w:pStyle w:val="Kop2"/>
       </w:pPr>
       <w:bookmarkStart w:id="8" w:name="_Toc67907515"/>
-      <w:proofErr w:type="spellStart"/>
       <w:r>
         <w:lastRenderedPageBreak/>
-        <w:t>Credits</w:t>
-      </w:r>
-      <w:proofErr w:type="spellEnd"/>
-      <w:r>
-        <w:t xml:space="preserve"> kopen</w:t>
+        <w:t>Credits kopen</w:t>
       </w:r>
       <w:bookmarkEnd w:id="8"/>
     </w:p>
@@ -5004,27 +4276,9 @@
       <w:pPr>
         <w:pStyle w:val="Kop3"/>
       </w:pPr>
-      <w:proofErr w:type="spellStart"/>
-      <w:r>
-        <w:t>Fully-dressed</w:t>
-      </w:r>
-      <w:proofErr w:type="spellEnd"/>
-      <w:r>
-        <w:t xml:space="preserve"> </w:t>
-      </w:r>
-      <w:proofErr w:type="spellStart"/>
-      <w:r>
-        <w:t>use</w:t>
-      </w:r>
-      <w:proofErr w:type="spellEnd"/>
-      <w:r>
-        <w:t xml:space="preserve"> case </w:t>
-      </w:r>
-      <w:proofErr w:type="spellStart"/>
-      <w:r>
-        <w:t>description</w:t>
-      </w:r>
-      <w:proofErr w:type="spellEnd"/>
+      <w:r>
+        <w:t>Fully-dressed use case description</w:t>
+      </w:r>
     </w:p>
     <w:p/>
     <w:tbl>
@@ -5080,7 +4334,6 @@
               </w:rPr>
               <w:t xml:space="preserve">Primary actor: </w:t>
             </w:r>
-            <w:proofErr w:type="spellStart"/>
             <w:r>
               <w:rPr>
                 <w:rFonts w:ascii="Verdana" w:eastAsia="Times New Roman" w:hAnsi="Verdana" w:cs="Times New Roman"/>
@@ -5091,7 +4344,6 @@
               </w:rPr>
               <w:t>Speler</w:t>
             </w:r>
-            <w:proofErr w:type="spellEnd"/>
           </w:p>
         </w:tc>
       </w:tr>
@@ -5124,51 +4376,7 @@
                 <w:szCs w:val="20"/>
                 <w:lang w:eastAsia="nl-NL"/>
               </w:rPr>
-              <w:t xml:space="preserve">Stakeholders </w:t>
-            </w:r>
-            <w:proofErr w:type="spellStart"/>
-            <w:r>
-              <w:rPr>
-                <w:rFonts w:ascii="Verdana" w:eastAsia="Times New Roman" w:hAnsi="Verdana" w:cs="Times New Roman"/>
-                <w:b/>
-                <w:sz w:val="20"/>
-                <w:szCs w:val="20"/>
-                <w:lang w:eastAsia="nl-NL"/>
-              </w:rPr>
-              <w:t>and</w:t>
-            </w:r>
-            <w:proofErr w:type="spellEnd"/>
-            <w:r>
-              <w:rPr>
-                <w:rFonts w:ascii="Verdana" w:eastAsia="Times New Roman" w:hAnsi="Verdana" w:cs="Times New Roman"/>
-                <w:b/>
-                <w:sz w:val="20"/>
-                <w:szCs w:val="20"/>
-                <w:lang w:eastAsia="nl-NL"/>
-              </w:rPr>
-              <w:t xml:space="preserve"> </w:t>
-            </w:r>
-            <w:proofErr w:type="spellStart"/>
-            <w:r>
-              <w:rPr>
-                <w:rFonts w:ascii="Verdana" w:eastAsia="Times New Roman" w:hAnsi="Verdana" w:cs="Times New Roman"/>
-                <w:b/>
-                <w:sz w:val="20"/>
-                <w:szCs w:val="20"/>
-                <w:lang w:eastAsia="nl-NL"/>
-              </w:rPr>
-              <w:t>Interests</w:t>
-            </w:r>
-            <w:proofErr w:type="spellEnd"/>
-            <w:r>
-              <w:rPr>
-                <w:rFonts w:ascii="Verdana" w:eastAsia="Times New Roman" w:hAnsi="Verdana" w:cs="Times New Roman"/>
-                <w:b/>
-                <w:sz w:val="20"/>
-                <w:szCs w:val="20"/>
-                <w:lang w:eastAsia="nl-NL"/>
-              </w:rPr>
-              <w:t xml:space="preserve">: </w:t>
+              <w:t xml:space="preserve">Stakeholders and Interests: </w:t>
             </w:r>
             <w:r>
               <w:rPr>
@@ -5212,29 +4420,7 @@
                 <w:szCs w:val="20"/>
                 <w:lang w:eastAsia="nl-NL"/>
               </w:rPr>
-              <w:t xml:space="preserve">Brief </w:t>
-            </w:r>
-            <w:proofErr w:type="spellStart"/>
-            <w:r>
-              <w:rPr>
-                <w:rFonts w:ascii="Verdana" w:eastAsia="Times New Roman" w:hAnsi="Verdana" w:cs="Times New Roman"/>
-                <w:b/>
-                <w:sz w:val="20"/>
-                <w:szCs w:val="20"/>
-                <w:lang w:eastAsia="nl-NL"/>
-              </w:rPr>
-              <w:t>description</w:t>
-            </w:r>
-            <w:proofErr w:type="spellEnd"/>
-            <w:r>
-              <w:rPr>
-                <w:rFonts w:ascii="Verdana" w:eastAsia="Times New Roman" w:hAnsi="Verdana" w:cs="Times New Roman"/>
-                <w:b/>
-                <w:sz w:val="20"/>
-                <w:szCs w:val="20"/>
-                <w:lang w:eastAsia="nl-NL"/>
-              </w:rPr>
-              <w:t xml:space="preserve">: </w:t>
+              <w:t xml:space="preserve">Brief description: </w:t>
             </w:r>
             <w:r>
               <w:rPr>
@@ -5244,95 +4430,7 @@
                 <w:szCs w:val="20"/>
                 <w:lang w:eastAsia="nl-NL"/>
               </w:rPr>
-              <w:t xml:space="preserve">De speler kiest voor </w:t>
-            </w:r>
-            <w:proofErr w:type="spellStart"/>
-            <w:r>
-              <w:rPr>
-                <w:rFonts w:ascii="Verdana" w:eastAsia="Times New Roman" w:hAnsi="Verdana" w:cs="Times New Roman"/>
-                <w:bCs/>
-                <w:sz w:val="20"/>
-                <w:szCs w:val="20"/>
-                <w:lang w:eastAsia="nl-NL"/>
-              </w:rPr>
-              <w:t>credits</w:t>
-            </w:r>
-            <w:proofErr w:type="spellEnd"/>
-            <w:r>
-              <w:rPr>
-                <w:rFonts w:ascii="Verdana" w:eastAsia="Times New Roman" w:hAnsi="Verdana" w:cs="Times New Roman"/>
-                <w:bCs/>
-                <w:sz w:val="20"/>
-                <w:szCs w:val="20"/>
-                <w:lang w:eastAsia="nl-NL"/>
-              </w:rPr>
-              <w:t xml:space="preserve"> kopen. Het systeem toont een overzicht met tarieven voor </w:t>
-            </w:r>
-            <w:proofErr w:type="spellStart"/>
-            <w:r>
-              <w:rPr>
-                <w:rFonts w:ascii="Verdana" w:eastAsia="Times New Roman" w:hAnsi="Verdana" w:cs="Times New Roman"/>
-                <w:bCs/>
-                <w:sz w:val="20"/>
-                <w:szCs w:val="20"/>
-                <w:lang w:eastAsia="nl-NL"/>
-              </w:rPr>
-              <w:t>credits</w:t>
-            </w:r>
-            <w:proofErr w:type="spellEnd"/>
-            <w:r>
-              <w:rPr>
-                <w:rFonts w:ascii="Verdana" w:eastAsia="Times New Roman" w:hAnsi="Verdana" w:cs="Times New Roman"/>
-                <w:bCs/>
-                <w:sz w:val="20"/>
-                <w:szCs w:val="20"/>
-                <w:lang w:eastAsia="nl-NL"/>
-              </w:rPr>
-              <w:t xml:space="preserve">. De speler kiest het aantal </w:t>
-            </w:r>
-            <w:proofErr w:type="spellStart"/>
-            <w:r>
-              <w:rPr>
-                <w:rFonts w:ascii="Verdana" w:eastAsia="Times New Roman" w:hAnsi="Verdana" w:cs="Times New Roman"/>
-                <w:bCs/>
-                <w:sz w:val="20"/>
-                <w:szCs w:val="20"/>
-                <w:lang w:eastAsia="nl-NL"/>
-              </w:rPr>
-              <w:t>credits</w:t>
-            </w:r>
-            <w:proofErr w:type="spellEnd"/>
-            <w:r>
-              <w:rPr>
-                <w:rFonts w:ascii="Verdana" w:eastAsia="Times New Roman" w:hAnsi="Verdana" w:cs="Times New Roman"/>
-                <w:bCs/>
-                <w:sz w:val="20"/>
-                <w:szCs w:val="20"/>
-                <w:lang w:eastAsia="nl-NL"/>
-              </w:rPr>
-              <w:t xml:space="preserve"> dat hij wil kopen. Het systeem stuurt de speler door naar de betaalservice. Na het betalen toont het systeem dat de betaling is gelukt en verhoogt het systeem het aantal </w:t>
-            </w:r>
-            <w:proofErr w:type="spellStart"/>
-            <w:r>
-              <w:rPr>
-                <w:rFonts w:ascii="Verdana" w:eastAsia="Times New Roman" w:hAnsi="Verdana" w:cs="Times New Roman"/>
-                <w:bCs/>
-                <w:sz w:val="20"/>
-                <w:szCs w:val="20"/>
-                <w:lang w:eastAsia="nl-NL"/>
-              </w:rPr>
-              <w:t>credits</w:t>
-            </w:r>
-            <w:proofErr w:type="spellEnd"/>
-            <w:r>
-              <w:rPr>
-                <w:rFonts w:ascii="Verdana" w:eastAsia="Times New Roman" w:hAnsi="Verdana" w:cs="Times New Roman"/>
-                <w:bCs/>
-                <w:sz w:val="20"/>
-                <w:szCs w:val="20"/>
-                <w:lang w:eastAsia="nl-NL"/>
-              </w:rPr>
-              <w:t xml:space="preserve"> van de speler.</w:t>
+              <w:t>De speler kiest voor credits kopen. Het systeem toont een overzicht met tarieven voor credits. De speler kiest het aantal credits dat hij wil kopen. Het systeem stuurt de speler door naar de betaalservice. Na het betalen toont het systeem dat de betaling is gelukt en verhoogt het systeem het aantal credits van de speler.</w:t>
             </w:r>
           </w:p>
           <w:p>
@@ -5418,27 +4516,15 @@
                 <w:lang w:eastAsia="nl-NL"/>
               </w:rPr>
             </w:pPr>
-            <w:proofErr w:type="spellStart"/>
-            <w:r>
-              <w:rPr>
-                <w:rFonts w:ascii="Verdana" w:eastAsia="Times New Roman" w:hAnsi="Verdana" w:cs="Times New Roman"/>
-                <w:b/>
-                <w:sz w:val="20"/>
-                <w:szCs w:val="20"/>
-                <w:lang w:eastAsia="nl-NL"/>
-              </w:rPr>
-              <w:t>Preconditions</w:t>
-            </w:r>
-            <w:proofErr w:type="spellEnd"/>
-            <w:r>
-              <w:rPr>
-                <w:rFonts w:ascii="Verdana" w:eastAsia="Times New Roman" w:hAnsi="Verdana" w:cs="Times New Roman"/>
-                <w:b/>
-                <w:sz w:val="20"/>
-                <w:szCs w:val="20"/>
-                <w:lang w:eastAsia="nl-NL"/>
-              </w:rPr>
-              <w:t xml:space="preserve">: </w:t>
+            <w:r>
+              <w:rPr>
+                <w:rFonts w:ascii="Verdana" w:eastAsia="Times New Roman" w:hAnsi="Verdana" w:cs="Times New Roman"/>
+                <w:b/>
+                <w:sz w:val="20"/>
+                <w:szCs w:val="20"/>
+                <w:lang w:eastAsia="nl-NL"/>
+              </w:rPr>
+              <w:t xml:space="preserve">Preconditions: </w:t>
             </w:r>
             <w:r>
               <w:rPr>
@@ -5498,71 +4584,15 @@
                 <w:lang w:eastAsia="nl-NL"/>
               </w:rPr>
             </w:pPr>
-            <w:proofErr w:type="spellStart"/>
-            <w:r>
-              <w:rPr>
-                <w:rFonts w:ascii="Verdana" w:eastAsia="Times New Roman" w:hAnsi="Verdana" w:cs="Times New Roman"/>
-                <w:b/>
-                <w:sz w:val="20"/>
-                <w:szCs w:val="20"/>
-                <w:lang w:eastAsia="nl-NL"/>
-              </w:rPr>
-              <w:t>Postconditions</w:t>
-            </w:r>
-            <w:proofErr w:type="spellEnd"/>
-            <w:r>
-              <w:rPr>
-                <w:rFonts w:ascii="Verdana" w:eastAsia="Times New Roman" w:hAnsi="Verdana" w:cs="Times New Roman"/>
-                <w:b/>
-                <w:sz w:val="20"/>
-                <w:szCs w:val="20"/>
-                <w:lang w:eastAsia="nl-NL"/>
-              </w:rPr>
-              <w:t xml:space="preserve"> (</w:t>
-            </w:r>
-            <w:proofErr w:type="spellStart"/>
-            <w:r>
-              <w:rPr>
-                <w:rFonts w:ascii="Verdana" w:eastAsia="Times New Roman" w:hAnsi="Verdana" w:cs="Times New Roman"/>
-                <w:b/>
-                <w:sz w:val="20"/>
-                <w:szCs w:val="20"/>
-                <w:lang w:eastAsia="nl-NL"/>
-              </w:rPr>
-              <w:t>Success</w:t>
-            </w:r>
-            <w:proofErr w:type="spellEnd"/>
-            <w:r>
-              <w:rPr>
-                <w:rFonts w:ascii="Verdana" w:eastAsia="Times New Roman" w:hAnsi="Verdana" w:cs="Times New Roman"/>
-                <w:b/>
-                <w:sz w:val="20"/>
-                <w:szCs w:val="20"/>
-                <w:lang w:eastAsia="nl-NL"/>
-              </w:rPr>
-              <w:t xml:space="preserve"> </w:t>
-            </w:r>
-            <w:proofErr w:type="spellStart"/>
-            <w:r>
-              <w:rPr>
-                <w:rFonts w:ascii="Verdana" w:eastAsia="Times New Roman" w:hAnsi="Verdana" w:cs="Times New Roman"/>
-                <w:b/>
-                <w:sz w:val="20"/>
-                <w:szCs w:val="20"/>
-                <w:lang w:eastAsia="nl-NL"/>
-              </w:rPr>
-              <w:t>Guarantee</w:t>
-            </w:r>
-            <w:proofErr w:type="spellEnd"/>
-            <w:r>
-              <w:rPr>
-                <w:rFonts w:ascii="Verdana" w:eastAsia="Times New Roman" w:hAnsi="Verdana" w:cs="Times New Roman"/>
-                <w:b/>
-                <w:sz w:val="20"/>
-                <w:szCs w:val="20"/>
-                <w:lang w:eastAsia="nl-NL"/>
-              </w:rPr>
-              <w:t xml:space="preserve">): </w:t>
+            <w:r>
+              <w:rPr>
+                <w:rFonts w:ascii="Verdana" w:eastAsia="Times New Roman" w:hAnsi="Verdana" w:cs="Times New Roman"/>
+                <w:b/>
+                <w:sz w:val="20"/>
+                <w:szCs w:val="20"/>
+                <w:lang w:eastAsia="nl-NL"/>
+              </w:rPr>
+              <w:t xml:space="preserve">Postconditions (Success Guarantee): </w:t>
             </w:r>
             <w:r>
               <w:rPr>
@@ -5572,9 +4602,8 @@
                 <w:szCs w:val="20"/>
                 <w:lang w:eastAsia="nl-NL"/>
               </w:rPr>
-              <w:t xml:space="preserve">De speler bezit extra </w:t>
-            </w:r>
-            <w:proofErr w:type="spellStart"/>
+              <w:t xml:space="preserve">De speler bezit </w:t>
+            </w:r>
             <w:r>
               <w:rPr>
                 <w:rFonts w:ascii="Verdana" w:eastAsia="Times New Roman" w:hAnsi="Verdana" w:cs="Times New Roman"/>
@@ -5583,9 +4612,8 @@
                 <w:szCs w:val="20"/>
                 <w:lang w:eastAsia="nl-NL"/>
               </w:rPr>
-              <w:t>credits</w:t>
-            </w:r>
-            <w:proofErr w:type="spellEnd"/>
+              <w:t>het door hem gekozen aantal credits</w:t>
+            </w:r>
             <w:r>
               <w:rPr>
                 <w:rFonts w:ascii="Verdana" w:eastAsia="Times New Roman" w:hAnsi="Verdana" w:cs="Times New Roman"/>
@@ -5743,132 +4771,221 @@
                 <w:szCs w:val="20"/>
                 <w:lang w:eastAsia="nl-NL"/>
               </w:rPr>
-              <w:t xml:space="preserve">1. Speler kiest voor </w:t>
-            </w:r>
-            <w:proofErr w:type="spellStart"/>
-            <w:r>
-              <w:rPr>
-                <w:rFonts w:ascii="Verdana" w:eastAsia="Times New Roman" w:hAnsi="Verdana" w:cs="Times New Roman"/>
-                <w:sz w:val="20"/>
-                <w:szCs w:val="20"/>
-                <w:lang w:eastAsia="nl-NL"/>
-              </w:rPr>
-              <w:t>credits</w:t>
-            </w:r>
-            <w:proofErr w:type="spellEnd"/>
-            <w:r>
-              <w:rPr>
-                <w:rFonts w:ascii="Verdana" w:eastAsia="Times New Roman" w:hAnsi="Verdana" w:cs="Times New Roman"/>
-                <w:sz w:val="20"/>
-                <w:szCs w:val="20"/>
-                <w:lang w:eastAsia="nl-NL"/>
-              </w:rPr>
-              <w:t xml:space="preserve"> kopen.</w:t>
-            </w:r>
-          </w:p>
-          <w:p>
-            <w:pPr>
-              <w:spacing w:after="0" w:line="240" w:lineRule="auto"/>
-              <w:rPr>
-                <w:rFonts w:ascii="Verdana" w:eastAsia="Times New Roman" w:hAnsi="Verdana" w:cs="Times New Roman"/>
-                <w:sz w:val="20"/>
-                <w:szCs w:val="20"/>
-                <w:lang w:eastAsia="nl-NL"/>
-              </w:rPr>
-            </w:pPr>
-          </w:p>
-          <w:p>
-            <w:pPr>
-              <w:spacing w:after="0" w:line="240" w:lineRule="auto"/>
-              <w:rPr>
-                <w:rFonts w:ascii="Verdana" w:eastAsia="Times New Roman" w:hAnsi="Verdana" w:cs="Times New Roman"/>
-                <w:sz w:val="20"/>
-                <w:szCs w:val="20"/>
-                <w:lang w:eastAsia="nl-NL"/>
-              </w:rPr>
-            </w:pPr>
-          </w:p>
-          <w:p>
-            <w:pPr>
-              <w:spacing w:after="0" w:line="240" w:lineRule="auto"/>
-              <w:rPr>
-                <w:rFonts w:ascii="Verdana" w:eastAsia="Times New Roman" w:hAnsi="Verdana" w:cs="Times New Roman"/>
-                <w:sz w:val="20"/>
-                <w:szCs w:val="20"/>
-                <w:lang w:eastAsia="nl-NL"/>
-              </w:rPr>
-            </w:pPr>
-            <w:r>
-              <w:rPr>
-                <w:rFonts w:ascii="Verdana" w:eastAsia="Times New Roman" w:hAnsi="Verdana" w:cs="Times New Roman"/>
-                <w:sz w:val="20"/>
-                <w:szCs w:val="20"/>
-                <w:lang w:eastAsia="nl-NL"/>
-              </w:rPr>
-              <w:t xml:space="preserve">3. Speler kiest het aantal </w:t>
-            </w:r>
-            <w:proofErr w:type="spellStart"/>
-            <w:r>
-              <w:rPr>
-                <w:rFonts w:ascii="Verdana" w:eastAsia="Times New Roman" w:hAnsi="Verdana" w:cs="Times New Roman"/>
-                <w:sz w:val="20"/>
-                <w:szCs w:val="20"/>
-                <w:lang w:eastAsia="nl-NL"/>
-              </w:rPr>
-              <w:t>credits</w:t>
-            </w:r>
-            <w:proofErr w:type="spellEnd"/>
-            <w:r>
-              <w:rPr>
-                <w:rFonts w:ascii="Verdana" w:eastAsia="Times New Roman" w:hAnsi="Verdana" w:cs="Times New Roman"/>
-                <w:sz w:val="20"/>
-                <w:szCs w:val="20"/>
-                <w:lang w:eastAsia="nl-NL"/>
-              </w:rPr>
-              <w:t xml:space="preserve"> dat hij wil kopen.</w:t>
-            </w:r>
-          </w:p>
-          <w:p>
-            <w:pPr>
-              <w:spacing w:after="0" w:line="240" w:lineRule="auto"/>
-              <w:rPr>
-                <w:rFonts w:ascii="Verdana" w:eastAsia="Times New Roman" w:hAnsi="Verdana" w:cs="Times New Roman"/>
-                <w:sz w:val="20"/>
-                <w:szCs w:val="20"/>
-                <w:lang w:eastAsia="nl-NL"/>
-              </w:rPr>
-            </w:pPr>
-          </w:p>
-          <w:p>
-            <w:pPr>
-              <w:spacing w:after="0" w:line="240" w:lineRule="auto"/>
-              <w:rPr>
-                <w:rFonts w:ascii="Verdana" w:eastAsia="Times New Roman" w:hAnsi="Verdana" w:cs="Times New Roman"/>
-                <w:sz w:val="20"/>
-                <w:szCs w:val="20"/>
-                <w:lang w:eastAsia="nl-NL"/>
-              </w:rPr>
-            </w:pPr>
-            <w:r>
-              <w:rPr>
-                <w:rFonts w:ascii="Verdana" w:eastAsia="Times New Roman" w:hAnsi="Verdana" w:cs="Times New Roman"/>
-                <w:sz w:val="20"/>
-                <w:szCs w:val="20"/>
-                <w:lang w:eastAsia="nl-NL"/>
-              </w:rPr>
-              <w:t xml:space="preserve">5. Speler betaalt voor het aantal </w:t>
-            </w:r>
-            <w:proofErr w:type="spellStart"/>
-            <w:r>
-              <w:rPr>
-                <w:rFonts w:ascii="Verdana" w:eastAsia="Times New Roman" w:hAnsi="Verdana" w:cs="Times New Roman"/>
-                <w:sz w:val="20"/>
-                <w:szCs w:val="20"/>
-                <w:lang w:eastAsia="nl-NL"/>
-              </w:rPr>
-              <w:t>credits</w:t>
-            </w:r>
-            <w:proofErr w:type="spellEnd"/>
+              <w:t>1. Speler kiest voor credits kopen.</w:t>
+            </w:r>
+          </w:p>
+          <w:p>
+            <w:pPr>
+              <w:spacing w:after="0" w:line="240" w:lineRule="auto"/>
+              <w:rPr>
+                <w:rFonts w:ascii="Verdana" w:eastAsia="Times New Roman" w:hAnsi="Verdana" w:cs="Times New Roman"/>
+                <w:sz w:val="20"/>
+                <w:szCs w:val="20"/>
+                <w:lang w:eastAsia="nl-NL"/>
+              </w:rPr>
+            </w:pPr>
+          </w:p>
+          <w:p>
+            <w:pPr>
+              <w:spacing w:after="0" w:line="240" w:lineRule="auto"/>
+              <w:rPr>
+                <w:rFonts w:ascii="Verdana" w:eastAsia="Times New Roman" w:hAnsi="Verdana" w:cs="Times New Roman"/>
+                <w:sz w:val="20"/>
+                <w:szCs w:val="20"/>
+                <w:lang w:eastAsia="nl-NL"/>
+              </w:rPr>
+            </w:pPr>
+          </w:p>
+          <w:p>
+            <w:pPr>
+              <w:spacing w:after="0" w:line="240" w:lineRule="auto"/>
+              <w:rPr>
+                <w:rFonts w:ascii="Verdana" w:eastAsia="Times New Roman" w:hAnsi="Verdana" w:cs="Times New Roman"/>
+                <w:sz w:val="20"/>
+                <w:szCs w:val="20"/>
+                <w:lang w:eastAsia="nl-NL"/>
+              </w:rPr>
+            </w:pPr>
+            <w:r>
+              <w:rPr>
+                <w:rFonts w:ascii="Verdana" w:eastAsia="Times New Roman" w:hAnsi="Verdana" w:cs="Times New Roman"/>
+                <w:sz w:val="20"/>
+                <w:szCs w:val="20"/>
+                <w:lang w:eastAsia="nl-NL"/>
+              </w:rPr>
+              <w:t>3. Speler kiest het aantal credits dat hij wil kopen.</w:t>
+            </w:r>
+          </w:p>
+          <w:p>
+            <w:pPr>
+              <w:spacing w:after="0" w:line="240" w:lineRule="auto"/>
+              <w:rPr>
+                <w:rFonts w:ascii="Verdana" w:eastAsia="Times New Roman" w:hAnsi="Verdana" w:cs="Times New Roman"/>
+                <w:sz w:val="20"/>
+                <w:szCs w:val="20"/>
+                <w:lang w:eastAsia="nl-NL"/>
+              </w:rPr>
+            </w:pPr>
+          </w:p>
+          <w:p>
+            <w:pPr>
+              <w:spacing w:after="0" w:line="240" w:lineRule="auto"/>
+              <w:rPr>
+                <w:rFonts w:ascii="Verdana" w:eastAsia="Times New Roman" w:hAnsi="Verdana" w:cs="Times New Roman"/>
+                <w:sz w:val="20"/>
+                <w:szCs w:val="20"/>
+                <w:lang w:eastAsia="nl-NL"/>
+              </w:rPr>
+            </w:pPr>
+            <w:r>
+              <w:rPr>
+                <w:rFonts w:ascii="Verdana" w:eastAsia="Times New Roman" w:hAnsi="Verdana" w:cs="Times New Roman"/>
+                <w:sz w:val="20"/>
+                <w:szCs w:val="20"/>
+                <w:lang w:eastAsia="nl-NL"/>
+              </w:rPr>
+              <w:t>5. Speler betaalt voor het aantal credits.</w:t>
+            </w:r>
+          </w:p>
+          <w:p>
+            <w:pPr>
+              <w:spacing w:after="0" w:line="240" w:lineRule="auto"/>
+              <w:rPr>
+                <w:rFonts w:ascii="Verdana" w:eastAsia="Times New Roman" w:hAnsi="Verdana" w:cs="Times New Roman"/>
+                <w:sz w:val="20"/>
+                <w:szCs w:val="20"/>
+                <w:lang w:eastAsia="nl-NL"/>
+              </w:rPr>
+            </w:pPr>
+          </w:p>
+          <w:p>
+            <w:pPr>
+              <w:spacing w:after="0" w:line="240" w:lineRule="auto"/>
+              <w:rPr>
+                <w:rFonts w:ascii="Verdana" w:eastAsia="Times New Roman" w:hAnsi="Verdana" w:cs="Times New Roman"/>
+                <w:sz w:val="20"/>
+                <w:szCs w:val="20"/>
+                <w:lang w:eastAsia="nl-NL"/>
+              </w:rPr>
+            </w:pPr>
+          </w:p>
+          <w:p>
+            <w:pPr>
+              <w:spacing w:after="0" w:line="240" w:lineRule="auto"/>
+              <w:rPr>
+                <w:rFonts w:ascii="Verdana" w:eastAsia="Times New Roman" w:hAnsi="Verdana" w:cs="Times New Roman"/>
+                <w:sz w:val="20"/>
+                <w:szCs w:val="20"/>
+                <w:lang w:eastAsia="nl-NL"/>
+              </w:rPr>
+            </w:pPr>
+          </w:p>
+          <w:p>
+            <w:pPr>
+              <w:spacing w:after="0" w:line="240" w:lineRule="auto"/>
+              <w:rPr>
+                <w:rFonts w:ascii="Verdana" w:eastAsia="Times New Roman" w:hAnsi="Verdana" w:cs="Times New Roman"/>
+                <w:sz w:val="20"/>
+                <w:szCs w:val="20"/>
+                <w:lang w:eastAsia="nl-NL"/>
+              </w:rPr>
+            </w:pPr>
+          </w:p>
+        </w:tc>
+        <w:tc>
+          <w:tcPr>
+            <w:tcW w:w="5103" w:type="dxa"/>
+          </w:tcPr>
+          <w:p>
+            <w:pPr>
+              <w:spacing w:after="0" w:line="240" w:lineRule="auto"/>
+              <w:rPr>
+                <w:rFonts w:ascii="Verdana" w:eastAsia="Times New Roman" w:hAnsi="Verdana" w:cs="Times New Roman"/>
+                <w:sz w:val="20"/>
+                <w:szCs w:val="20"/>
+                <w:lang w:eastAsia="nl-NL"/>
+              </w:rPr>
+            </w:pPr>
+            <w:r>
+              <w:rPr>
+                <w:rFonts w:ascii="Verdana" w:eastAsia="Times New Roman" w:hAnsi="Verdana" w:cs="Times New Roman"/>
+                <w:sz w:val="20"/>
+                <w:szCs w:val="20"/>
+                <w:lang w:eastAsia="nl-NL"/>
+              </w:rPr>
+              <w:t>2. Systeem toont een overzicht met tarieven voor credits.</w:t>
+            </w:r>
+          </w:p>
+          <w:p>
+            <w:pPr>
+              <w:spacing w:after="0" w:line="240" w:lineRule="auto"/>
+              <w:rPr>
+                <w:rFonts w:ascii="Verdana" w:eastAsia="Times New Roman" w:hAnsi="Verdana" w:cs="Times New Roman"/>
+                <w:sz w:val="20"/>
+                <w:szCs w:val="20"/>
+                <w:lang w:eastAsia="nl-NL"/>
+              </w:rPr>
+            </w:pPr>
+          </w:p>
+          <w:p>
+            <w:pPr>
+              <w:spacing w:after="0" w:line="240" w:lineRule="auto"/>
+              <w:rPr>
+                <w:rFonts w:ascii="Verdana" w:eastAsia="Times New Roman" w:hAnsi="Verdana" w:cs="Times New Roman"/>
+                <w:sz w:val="20"/>
+                <w:szCs w:val="20"/>
+                <w:lang w:eastAsia="nl-NL"/>
+              </w:rPr>
+            </w:pPr>
+            <w:r>
+              <w:rPr>
+                <w:rFonts w:ascii="Verdana" w:eastAsia="Times New Roman" w:hAnsi="Verdana" w:cs="Times New Roman"/>
+                <w:sz w:val="20"/>
+                <w:szCs w:val="20"/>
+                <w:lang w:eastAsia="nl-NL"/>
+              </w:rPr>
+              <w:t>4. Systeem stuurt speler door naar de betaalservice.</w:t>
+            </w:r>
+          </w:p>
+          <w:p>
+            <w:pPr>
+              <w:spacing w:after="0" w:line="240" w:lineRule="auto"/>
+              <w:rPr>
+                <w:rFonts w:ascii="Verdana" w:eastAsia="Times New Roman" w:hAnsi="Verdana" w:cs="Times New Roman"/>
+                <w:sz w:val="20"/>
+                <w:szCs w:val="20"/>
+                <w:lang w:eastAsia="nl-NL"/>
+              </w:rPr>
+            </w:pPr>
+          </w:p>
+          <w:p>
+            <w:pPr>
+              <w:spacing w:after="0" w:line="240" w:lineRule="auto"/>
+              <w:rPr>
+                <w:rFonts w:ascii="Verdana" w:eastAsia="Times New Roman" w:hAnsi="Verdana" w:cs="Times New Roman"/>
+                <w:sz w:val="20"/>
+                <w:szCs w:val="20"/>
+                <w:lang w:eastAsia="nl-NL"/>
+              </w:rPr>
+            </w:pPr>
+            <w:r>
+              <w:rPr>
+                <w:rFonts w:ascii="Verdana" w:eastAsia="Times New Roman" w:hAnsi="Verdana" w:cs="Times New Roman"/>
+                <w:sz w:val="20"/>
+                <w:szCs w:val="20"/>
+                <w:lang w:eastAsia="nl-NL"/>
+              </w:rPr>
+              <w:t>6. Systeem toont dat de betaling is gelukt en verhoogt het aantal credits van de speler</w:t>
+            </w:r>
+            <w:r>
+              <w:rPr>
+                <w:rFonts w:ascii="Verdana" w:eastAsia="Times New Roman" w:hAnsi="Verdana" w:cs="Times New Roman"/>
+                <w:sz w:val="20"/>
+                <w:szCs w:val="20"/>
+                <w:lang w:eastAsia="nl-NL"/>
+              </w:rPr>
+              <w:t xml:space="preserve"> met het gekozen aantal</w:t>
+            </w:r>
             <w:r>
               <w:rPr>
                 <w:rFonts w:ascii="Verdana" w:eastAsia="Times New Roman" w:hAnsi="Verdana" w:cs="Times New Roman"/>
@@ -5877,177 +4994,6 @@
                 <w:lang w:eastAsia="nl-NL"/>
               </w:rPr>
               <w:t>.</w:t>
-            </w:r>
-          </w:p>
-          <w:p>
-            <w:pPr>
-              <w:spacing w:after="0" w:line="240" w:lineRule="auto"/>
-              <w:rPr>
-                <w:rFonts w:ascii="Verdana" w:eastAsia="Times New Roman" w:hAnsi="Verdana" w:cs="Times New Roman"/>
-                <w:sz w:val="20"/>
-                <w:szCs w:val="20"/>
-                <w:lang w:eastAsia="nl-NL"/>
-              </w:rPr>
-            </w:pPr>
-          </w:p>
-          <w:p>
-            <w:pPr>
-              <w:spacing w:after="0" w:line="240" w:lineRule="auto"/>
-              <w:rPr>
-                <w:rFonts w:ascii="Verdana" w:eastAsia="Times New Roman" w:hAnsi="Verdana" w:cs="Times New Roman"/>
-                <w:sz w:val="20"/>
-                <w:szCs w:val="20"/>
-                <w:lang w:eastAsia="nl-NL"/>
-              </w:rPr>
-            </w:pPr>
-          </w:p>
-          <w:p>
-            <w:pPr>
-              <w:spacing w:after="0" w:line="240" w:lineRule="auto"/>
-              <w:rPr>
-                <w:rFonts w:ascii="Verdana" w:eastAsia="Times New Roman" w:hAnsi="Verdana" w:cs="Times New Roman"/>
-                <w:sz w:val="20"/>
-                <w:szCs w:val="20"/>
-                <w:lang w:eastAsia="nl-NL"/>
-              </w:rPr>
-            </w:pPr>
-          </w:p>
-          <w:p>
-            <w:pPr>
-              <w:spacing w:after="0" w:line="240" w:lineRule="auto"/>
-              <w:rPr>
-                <w:rFonts w:ascii="Verdana" w:eastAsia="Times New Roman" w:hAnsi="Verdana" w:cs="Times New Roman"/>
-                <w:sz w:val="20"/>
-                <w:szCs w:val="20"/>
-                <w:lang w:eastAsia="nl-NL"/>
-              </w:rPr>
-            </w:pPr>
-          </w:p>
-        </w:tc>
-        <w:tc>
-          <w:tcPr>
-            <w:tcW w:w="5103" w:type="dxa"/>
-          </w:tcPr>
-          <w:p>
-            <w:pPr>
-              <w:spacing w:after="0" w:line="240" w:lineRule="auto"/>
-              <w:rPr>
-                <w:rFonts w:ascii="Verdana" w:eastAsia="Times New Roman" w:hAnsi="Verdana" w:cs="Times New Roman"/>
-                <w:sz w:val="20"/>
-                <w:szCs w:val="20"/>
-                <w:lang w:eastAsia="nl-NL"/>
-              </w:rPr>
-            </w:pPr>
-            <w:r>
-              <w:rPr>
-                <w:rFonts w:ascii="Verdana" w:eastAsia="Times New Roman" w:hAnsi="Verdana" w:cs="Times New Roman"/>
-                <w:sz w:val="20"/>
-                <w:szCs w:val="20"/>
-                <w:lang w:eastAsia="nl-NL"/>
-              </w:rPr>
-              <w:t xml:space="preserve">2. Systeem toont een overzicht met tarieven voor </w:t>
-            </w:r>
-            <w:proofErr w:type="spellStart"/>
-            <w:r>
-              <w:rPr>
-                <w:rFonts w:ascii="Verdana" w:eastAsia="Times New Roman" w:hAnsi="Verdana" w:cs="Times New Roman"/>
-                <w:sz w:val="20"/>
-                <w:szCs w:val="20"/>
-                <w:lang w:eastAsia="nl-NL"/>
-              </w:rPr>
-              <w:t>credits</w:t>
-            </w:r>
-            <w:proofErr w:type="spellEnd"/>
-            <w:r>
-              <w:rPr>
-                <w:rFonts w:ascii="Verdana" w:eastAsia="Times New Roman" w:hAnsi="Verdana" w:cs="Times New Roman"/>
-                <w:sz w:val="20"/>
-                <w:szCs w:val="20"/>
-                <w:lang w:eastAsia="nl-NL"/>
-              </w:rPr>
-              <w:t>.</w:t>
-            </w:r>
-          </w:p>
-          <w:p>
-            <w:pPr>
-              <w:spacing w:after="0" w:line="240" w:lineRule="auto"/>
-              <w:rPr>
-                <w:rFonts w:ascii="Verdana" w:eastAsia="Times New Roman" w:hAnsi="Verdana" w:cs="Times New Roman"/>
-                <w:sz w:val="20"/>
-                <w:szCs w:val="20"/>
-                <w:lang w:eastAsia="nl-NL"/>
-              </w:rPr>
-            </w:pPr>
-          </w:p>
-          <w:p>
-            <w:pPr>
-              <w:spacing w:after="0" w:line="240" w:lineRule="auto"/>
-              <w:rPr>
-                <w:rFonts w:ascii="Verdana" w:eastAsia="Times New Roman" w:hAnsi="Verdana" w:cs="Times New Roman"/>
-                <w:sz w:val="20"/>
-                <w:szCs w:val="20"/>
-                <w:lang w:eastAsia="nl-NL"/>
-              </w:rPr>
-            </w:pPr>
-            <w:r>
-              <w:rPr>
-                <w:rFonts w:ascii="Verdana" w:eastAsia="Times New Roman" w:hAnsi="Verdana" w:cs="Times New Roman"/>
-                <w:sz w:val="20"/>
-                <w:szCs w:val="20"/>
-                <w:lang w:eastAsia="nl-NL"/>
-              </w:rPr>
-              <w:t>4. Systeem stuurt speler door naar de betaalservice.</w:t>
-            </w:r>
-          </w:p>
-          <w:p>
-            <w:pPr>
-              <w:spacing w:after="0" w:line="240" w:lineRule="auto"/>
-              <w:rPr>
-                <w:rFonts w:ascii="Verdana" w:eastAsia="Times New Roman" w:hAnsi="Verdana" w:cs="Times New Roman"/>
-                <w:sz w:val="20"/>
-                <w:szCs w:val="20"/>
-                <w:lang w:eastAsia="nl-NL"/>
-              </w:rPr>
-            </w:pPr>
-          </w:p>
-          <w:p>
-            <w:pPr>
-              <w:spacing w:after="0" w:line="240" w:lineRule="auto"/>
-              <w:rPr>
-                <w:rFonts w:ascii="Verdana" w:eastAsia="Times New Roman" w:hAnsi="Verdana" w:cs="Times New Roman"/>
-                <w:sz w:val="20"/>
-                <w:szCs w:val="20"/>
-                <w:lang w:eastAsia="nl-NL"/>
-              </w:rPr>
-            </w:pPr>
-            <w:r>
-              <w:rPr>
-                <w:rFonts w:ascii="Verdana" w:eastAsia="Times New Roman" w:hAnsi="Verdana" w:cs="Times New Roman"/>
-                <w:sz w:val="20"/>
-                <w:szCs w:val="20"/>
-                <w:lang w:eastAsia="nl-NL"/>
-              </w:rPr>
-              <w:t xml:space="preserve">6. Systeem toont dat de betaling is gelukt en verhoogt het aantal </w:t>
-            </w:r>
-            <w:proofErr w:type="spellStart"/>
-            <w:r>
-              <w:rPr>
-                <w:rFonts w:ascii="Verdana" w:eastAsia="Times New Roman" w:hAnsi="Verdana" w:cs="Times New Roman"/>
-                <w:sz w:val="20"/>
-                <w:szCs w:val="20"/>
-                <w:lang w:eastAsia="nl-NL"/>
-              </w:rPr>
-              <w:t>credits</w:t>
-            </w:r>
-            <w:proofErr w:type="spellEnd"/>
-            <w:r>
-              <w:rPr>
-                <w:rFonts w:ascii="Verdana" w:eastAsia="Times New Roman" w:hAnsi="Verdana" w:cs="Times New Roman"/>
-                <w:sz w:val="20"/>
-                <w:szCs w:val="20"/>
-                <w:lang w:eastAsia="nl-NL"/>
-              </w:rPr>
-              <w:t xml:space="preserve"> van de speler.</w:t>
             </w:r>
           </w:p>
         </w:tc>
@@ -6073,49 +5019,15 @@
                 <w:lang w:eastAsia="nl-NL"/>
               </w:rPr>
             </w:pPr>
-            <w:proofErr w:type="spellStart"/>
-            <w:r>
-              <w:rPr>
-                <w:rFonts w:ascii="Verdana" w:eastAsia="Times New Roman" w:hAnsi="Verdana" w:cs="Times New Roman"/>
-                <w:b/>
-                <w:sz w:val="20"/>
-                <w:szCs w:val="20"/>
-                <w:lang w:eastAsia="nl-NL"/>
-              </w:rPr>
-              <w:t>Extensions</w:t>
-            </w:r>
-            <w:proofErr w:type="spellEnd"/>
-            <w:r>
-              <w:rPr>
-                <w:rFonts w:ascii="Verdana" w:eastAsia="Times New Roman" w:hAnsi="Verdana" w:cs="Times New Roman"/>
-                <w:b/>
-                <w:sz w:val="20"/>
-                <w:szCs w:val="20"/>
-                <w:lang w:eastAsia="nl-NL"/>
-              </w:rPr>
-              <w:t xml:space="preserve"> (</w:t>
-            </w:r>
-            <w:proofErr w:type="spellStart"/>
-            <w:r>
-              <w:rPr>
-                <w:rFonts w:ascii="Verdana" w:eastAsia="Times New Roman" w:hAnsi="Verdana" w:cs="Times New Roman"/>
-                <w:b/>
-                <w:sz w:val="20"/>
-                <w:szCs w:val="20"/>
-                <w:lang w:eastAsia="nl-NL"/>
-              </w:rPr>
-              <w:t>Alternative</w:t>
-            </w:r>
-            <w:proofErr w:type="spellEnd"/>
-            <w:r>
-              <w:rPr>
-                <w:rFonts w:ascii="Verdana" w:eastAsia="Times New Roman" w:hAnsi="Verdana" w:cs="Times New Roman"/>
-                <w:b/>
-                <w:sz w:val="20"/>
-                <w:szCs w:val="20"/>
-                <w:lang w:eastAsia="nl-NL"/>
-              </w:rPr>
-              <w:t xml:space="preserve"> Flow):</w:t>
+            <w:r>
+              <w:rPr>
+                <w:rFonts w:ascii="Verdana" w:eastAsia="Times New Roman" w:hAnsi="Verdana" w:cs="Times New Roman"/>
+                <w:b/>
+                <w:sz w:val="20"/>
+                <w:szCs w:val="20"/>
+                <w:lang w:eastAsia="nl-NL"/>
+              </w:rPr>
+              <w:t>Extensions (Alternative Flow):</w:t>
             </w:r>
           </w:p>
         </w:tc>
@@ -6247,27 +5159,7 @@
                 <w:szCs w:val="20"/>
                 <w:lang w:eastAsia="nl-NL"/>
               </w:rPr>
-              <w:t xml:space="preserve">1. Systeem toont dat de betaling is mislukt en de </w:t>
-            </w:r>
-            <w:proofErr w:type="spellStart"/>
-            <w:r>
-              <w:rPr>
-                <w:rFonts w:ascii="Verdana" w:eastAsia="Times New Roman" w:hAnsi="Verdana" w:cs="Times New Roman"/>
-                <w:sz w:val="20"/>
-                <w:szCs w:val="20"/>
-                <w:lang w:eastAsia="nl-NL"/>
-              </w:rPr>
-              <w:t>credits</w:t>
-            </w:r>
-            <w:proofErr w:type="spellEnd"/>
-            <w:r>
-              <w:rPr>
-                <w:rFonts w:ascii="Verdana" w:eastAsia="Times New Roman" w:hAnsi="Verdana" w:cs="Times New Roman"/>
-                <w:sz w:val="20"/>
-                <w:szCs w:val="20"/>
-                <w:lang w:eastAsia="nl-NL"/>
-              </w:rPr>
-              <w:t xml:space="preserve"> worden niet opgehoogd.</w:t>
+              <w:t>1. Systeem toont dat de betaling is mislukt en de credits worden niet opgehoogd.</w:t>
             </w:r>
           </w:p>
         </w:tc>
@@ -6286,33 +5178,41 @@
         <w:pStyle w:val="Kop1"/>
       </w:pPr>
       <w:bookmarkStart w:id="9" w:name="_Toc67907516"/>
-      <w:proofErr w:type="spellStart"/>
       <w:r>
         <w:lastRenderedPageBreak/>
         <w:t>Requirements</w:t>
       </w:r>
       <w:bookmarkEnd w:id="9"/>
-      <w:proofErr w:type="spellEnd"/>
     </w:p>
     <w:p>
+      <w:r>
+        <w:t xml:space="preserve">In dit hoofdstuk staan overige functionele eisen en niet-functionele eisen waaraan het systeem moet voldoen. De eisen zijn ingedeeld aan de hand van </w:t>
+      </w:r>
+      <w:r>
+        <w:t xml:space="preserve">het </w:t>
+      </w:r>
+      <w:r>
+        <w:t>FURPS+</w:t>
+      </w:r>
+      <w:r>
+        <w:t xml:space="preserve"> </w:t>
+      </w:r>
+      <w:r>
+        <w:t>model</w:t>
+      </w:r>
+      <w:r>
+        <w:t>, omdat de opdracht dit voorschrijft.</w:t>
+      </w:r>
+    </w:p>
+    <w:p>
       <w:pPr>
         <w:pStyle w:val="Kop2"/>
       </w:pPr>
       <w:bookmarkStart w:id="10" w:name="_Toc67907517"/>
-      <w:proofErr w:type="spellStart"/>
-      <w:r>
-        <w:t>Functional</w:t>
-      </w:r>
-      <w:proofErr w:type="spellEnd"/>
-      <w:r>
-        <w:t xml:space="preserve"> </w:t>
-      </w:r>
-      <w:proofErr w:type="spellStart"/>
-      <w:r>
-        <w:t>Requirements</w:t>
+      <w:r>
+        <w:t>Functional Requirements</w:t>
       </w:r>
       <w:bookmarkEnd w:id="10"/>
-      <w:proofErr w:type="spellEnd"/>
     </w:p>
     <w:p/>
     <w:tbl>
@@ -6337,7 +5237,6 @@
                 <w:bCs/>
               </w:rPr>
             </w:pPr>
-            <w:proofErr w:type="spellStart"/>
             <w:r>
               <w:rPr>
                 <w:b/>
@@ -6345,7 +5244,6 @@
               </w:rPr>
               <w:t>Nr</w:t>
             </w:r>
-            <w:proofErr w:type="spellEnd"/>
           </w:p>
         </w:tc>
         <w:tc>
@@ -6359,7 +5257,6 @@
                 <w:bCs/>
               </w:rPr>
             </w:pPr>
-            <w:proofErr w:type="spellStart"/>
             <w:r>
               <w:rPr>
                 <w:b/>
@@ -6367,7 +5264,6 @@
               </w:rPr>
               <w:t>Requirement</w:t>
             </w:r>
-            <w:proofErr w:type="spellEnd"/>
           </w:p>
         </w:tc>
       </w:tr>
@@ -6401,22 +5297,9 @@
       </w:pPr>
       <w:bookmarkStart w:id="11" w:name="_Toc67907518"/>
       <w:r>
-        <w:t>Non-</w:t>
-      </w:r>
-      <w:proofErr w:type="spellStart"/>
-      <w:r>
-        <w:t>functional</w:t>
-      </w:r>
-      <w:proofErr w:type="spellEnd"/>
-      <w:r>
-        <w:t xml:space="preserve"> </w:t>
-      </w:r>
-      <w:proofErr w:type="spellStart"/>
-      <w:r>
-        <w:t>Requirements</w:t>
+        <w:t>Non-functional Requirements</w:t>
       </w:r>
       <w:bookmarkEnd w:id="11"/>
-      <w:proofErr w:type="spellEnd"/>
     </w:p>
     <w:p/>
     <w:p>
@@ -6456,7 +5339,6 @@
                 <w:bCs/>
               </w:rPr>
             </w:pPr>
-            <w:proofErr w:type="spellStart"/>
             <w:r>
               <w:rPr>
                 <w:b/>
@@ -6471,7 +5353,6 @@
               </w:rPr>
               <w:t>r</w:t>
             </w:r>
-            <w:proofErr w:type="spellEnd"/>
           </w:p>
         </w:tc>
         <w:tc>
@@ -6485,7 +5366,6 @@
                 <w:bCs/>
               </w:rPr>
             </w:pPr>
-            <w:proofErr w:type="spellStart"/>
             <w:r>
               <w:rPr>
                 <w:b/>
@@ -6493,7 +5373,6 @@
               </w:rPr>
               <w:t>Requirement</w:t>
             </w:r>
-            <w:proofErr w:type="spellEnd"/>
           </w:p>
         </w:tc>
       </w:tr>
@@ -6528,7 +5407,6 @@
           <w:bCs/>
         </w:rPr>
       </w:pPr>
-      <w:proofErr w:type="spellStart"/>
       <w:r>
         <w:rPr>
           <w:b/>
@@ -6536,7 +5414,6 @@
         </w:rPr>
         <w:t>Supportability</w:t>
       </w:r>
-      <w:proofErr w:type="spellEnd"/>
     </w:p>
     <w:tbl>
       <w:tblPr>
@@ -6560,7 +5437,6 @@
                 <w:bCs/>
               </w:rPr>
             </w:pPr>
-            <w:proofErr w:type="spellStart"/>
             <w:r>
               <w:rPr>
                 <w:b/>
@@ -6568,7 +5444,6 @@
               </w:rPr>
               <w:t>Nr</w:t>
             </w:r>
-            <w:proofErr w:type="spellEnd"/>
           </w:p>
         </w:tc>
         <w:tc>
@@ -6582,7 +5457,6 @@
                 <w:bCs/>
               </w:rPr>
             </w:pPr>
-            <w:proofErr w:type="spellStart"/>
             <w:r>
               <w:rPr>
                 <w:b/>
@@ -6590,7 +5464,6 @@
               </w:rPr>
               <w:t>Requirement</w:t>
             </w:r>
-            <w:proofErr w:type="spellEnd"/>
           </w:p>
         </w:tc>
       </w:tr>
@@ -6655,15 +5528,7 @@
           </w:tcPr>
           <w:p>
             <w:r>
-              <w:t xml:space="preserve">De </w:t>
-            </w:r>
-            <w:proofErr w:type="spellStart"/>
-            <w:r>
-              <w:t>library</w:t>
-            </w:r>
-            <w:proofErr w:type="spellEnd"/>
-            <w:r>
-              <w:t xml:space="preserve"> voor het controleren van het woord moet binnen 1 dag vervangen kunnen worden.</w:t>
+              <w:t>De library voor het controleren van het woord moet binnen 1 dag vervangen kunnen worden.</w:t>
             </w:r>
           </w:p>
         </w:tc>
@@ -6707,7 +5572,6 @@
                 <w:bCs/>
               </w:rPr>
             </w:pPr>
-            <w:proofErr w:type="spellStart"/>
             <w:r>
               <w:rPr>
                 <w:b/>
@@ -6715,7 +5579,6 @@
               </w:rPr>
               <w:t>Nr</w:t>
             </w:r>
-            <w:proofErr w:type="spellEnd"/>
           </w:p>
         </w:tc>
         <w:tc>
@@ -6729,7 +5592,6 @@
                 <w:bCs/>
               </w:rPr>
             </w:pPr>
-            <w:proofErr w:type="spellStart"/>
             <w:r>
               <w:rPr>
                 <w:b/>
@@ -6737,7 +5599,6 @@
               </w:rPr>
               <w:t>Requirement</w:t>
             </w:r>
-            <w:proofErr w:type="spellEnd"/>
           </w:p>
         </w:tc>
       </w:tr>
@@ -6758,15 +5619,13 @@
           </w:tcPr>
           <w:p>
             <w:r>
-              <w:t xml:space="preserve">Het systeem moet gebruik maken van een externe </w:t>
-            </w:r>
-            <w:proofErr w:type="spellStart"/>
-            <w:r>
-              <w:t>library</w:t>
-            </w:r>
-            <w:proofErr w:type="spellEnd"/>
-            <w:r>
-              <w:t xml:space="preserve"> voor het controleren van het woord.</w:t>
+              <w:t>Het systeem moet gebruik maken van een</w:t>
+            </w:r>
+            <w:r>
+              <w:t xml:space="preserve"> makkelijk vervangbare</w:t>
+            </w:r>
+            <w:r>
+              <w:t xml:space="preserve"> externe library voor het controleren van het woord.</w:t>
             </w:r>
           </w:p>
         </w:tc>
@@ -6785,7 +5644,7 @@
 </file>
 
 <file path=word/endnotes.xml><?xml version="1.0" encoding="utf-8"?>
-<w:endnotes xmlns:wpc="http://schemas.microsoft.com/office/word/2010/wordprocessingCanvas" xmlns:cx="http://schemas.microsoft.com/office/drawing/2014/chartex" xmlns:cx1="http://schemas.microsoft.com/office/drawing/2015/9/8/chartex" xmlns:cx2="http://schemas.microsoft.com/office/drawing/2015/10/21/chartex" xmlns:cx3="http://schemas.microsoft.com/office/drawing/2016/5/9/chartex" xmlns:cx4="http://schemas.microsoft.com/office/drawing/2016/5/10/chartex" xmlns:cx5="http://schemas.microsoft.com/office/drawing/2016/5/11/chartex" xmlns:cx6="http://schemas.microsoft.com/office/drawing/2016/5/12/chartex" xmlns:cx7="http://schemas.microsoft.com/office/drawing/2016/5/13/chartex" xmlns:cx8="http://schemas.microsoft.com/office/drawing/2016/5/14/chartex" xmlns:mc="http://schemas.openxmlformats.org/markup-compatibility/2006" xmlns:aink="http://schemas.microsoft.com/office/drawing/2016/ink" xmlns:am3d="http://schemas.microsoft.com/office/drawing/2017/model3d" xmlns:o="urn:schemas-microsoft-com:office:office" xmlns:r="http://schemas.openxmlformats.org/officeDocument/2006/relationships" xmlns:m="http://schemas.openxmlformats.org/officeDocument/2006/math" xmlns:v="urn:schemas-microsoft-com:vml" xmlns:wp14="http://schemas.microsoft.com/office/word/2010/wordprocessingDrawing" xmlns:wp="http://schemas.openxmlformats.org/drawingml/2006/wordprocessingDrawing" xmlns:w10="urn:schemas-microsoft-com:office:word" xmlns:w="http://schemas.openxmlformats.org/wordprocessingml/2006/main" xmlns:w14="http://schemas.microsoft.com/office/word/2010/wordml" xmlns:w15="http://schemas.microsoft.com/office/word/2012/wordml" xmlns:w16cex="http://schemas.microsoft.com/office/word/2018/wordml/cex" xmlns:w16cid="http://schemas.microsoft.com/office/word/2016/wordml/cid" xmlns:w16="http://schemas.microsoft.com/office/word/2018/wordml" xmlns:w16se="http://schemas.microsoft.com/office/word/2015/wordml/symex" xmlns:wpg="http://schemas.microsoft.com/office/word/2010/wordprocessingGroup" xmlns:wpi="http://schemas.microsoft.com/office/word/2010/wordprocessingInk" xmlns:wne="http://schemas.microsoft.com/office/word/2006/wordml" xmlns:wps="http://schemas.microsoft.com/office/word/2010/wordprocessingShape" mc:Ignorable="w14 w15 w16se w16cid w16 w16cex wp14">
+<w:endnotes xmlns:wpc="http://schemas.microsoft.com/office/word/2010/wordprocessingCanvas" xmlns:cx="http://schemas.microsoft.com/office/drawing/2014/chartex" xmlns:cx1="http://schemas.microsoft.com/office/drawing/2015/9/8/chartex" xmlns:cx2="http://schemas.microsoft.com/office/drawing/2015/10/21/chartex" xmlns:cx3="http://schemas.microsoft.com/office/drawing/2016/5/9/chartex" xmlns:cx4="http://schemas.microsoft.com/office/drawing/2016/5/10/chartex" xmlns:cx5="http://schemas.microsoft.com/office/drawing/2016/5/11/chartex" xmlns:cx6="http://schemas.microsoft.com/office/drawing/2016/5/12/chartex" xmlns:cx7="http://schemas.microsoft.com/office/drawing/2016/5/13/chartex" xmlns:cx8="http://schemas.microsoft.com/office/drawing/2016/5/14/chartex" xmlns:mc="http://schemas.openxmlformats.org/markup-compatibility/2006" xmlns:aink="http://schemas.microsoft.com/office/drawing/2016/ink" xmlns:am3d="http://schemas.microsoft.com/office/drawing/2017/model3d" xmlns:o="urn:schemas-microsoft-com:office:office" xmlns:r="http://schemas.openxmlformats.org/officeDocument/2006/relationships" xmlns:m="http://schemas.openxmlformats.org/officeDocument/2006/math" xmlns:v="urn:schemas-microsoft-com:vml" xmlns:wp14="http://schemas.microsoft.com/office/word/2010/wordprocessingDrawing" xmlns:wp="http://schemas.openxmlformats.org/drawingml/2006/wordprocessingDrawing" xmlns:w10="urn:schemas-microsoft-com:office:word" xmlns:w="http://schemas.openxmlformats.org/wordprocessingml/2006/main" xmlns:w14="http://schemas.microsoft.com/office/word/2010/wordml" xmlns:w15="http://schemas.microsoft.com/office/word/2012/wordml" xmlns:w16cex="http://schemas.microsoft.com/office/word/2018/wordml/cex" xmlns:w16cid="http://schemas.microsoft.com/office/word/2016/wordml/cid" xmlns:w16="http://schemas.microsoft.com/office/word/2018/wordml" xmlns:w16sdtdh="http://schemas.microsoft.com/office/word/2020/wordml/sdtdatahash" xmlns:w16se="http://schemas.microsoft.com/office/word/2015/wordml/symex" xmlns:wpg="http://schemas.microsoft.com/office/word/2010/wordprocessingGroup" xmlns:wpi="http://schemas.microsoft.com/office/word/2010/wordprocessingInk" xmlns:wne="http://schemas.microsoft.com/office/word/2006/wordml" xmlns:wps="http://schemas.microsoft.com/office/word/2010/wordprocessingShape" mc:Ignorable="w14 w15 w16se w16cid w16 w16cex w16sdtdh wp14">
   <w:endnote w:type="separator" w:id="-1">
     <w:p>
       <w:pPr>
@@ -6810,7 +5669,7 @@
 </file>
 
 <file path=word/footer1.xml><?xml version="1.0" encoding="utf-8"?>
-<w:ftr xmlns:wpc="http://schemas.microsoft.com/office/word/2010/wordprocessingCanvas" xmlns:cx="http://schemas.microsoft.com/office/drawing/2014/chartex" xmlns:cx1="http://schemas.microsoft.com/office/drawing/2015/9/8/chartex" xmlns:cx2="http://schemas.microsoft.com/office/drawing/2015/10/21/chartex" xmlns:cx3="http://schemas.microsoft.com/office/drawing/2016/5/9/chartex" xmlns:cx4="http://schemas.microsoft.com/office/drawing/2016/5/10/chartex" xmlns:cx5="http://schemas.microsoft.com/office/drawing/2016/5/11/chartex" xmlns:cx6="http://schemas.microsoft.com/office/drawing/2016/5/12/chartex" xmlns:cx7="http://schemas.microsoft.com/office/drawing/2016/5/13/chartex" xmlns:cx8="http://schemas.microsoft.com/office/drawing/2016/5/14/chartex" xmlns:mc="http://schemas.openxmlformats.org/markup-compatibility/2006" xmlns:aink="http://schemas.microsoft.com/office/drawing/2016/ink" xmlns:am3d="http://schemas.microsoft.com/office/drawing/2017/model3d" xmlns:o="urn:schemas-microsoft-com:office:office" xmlns:r="http://schemas.openxmlformats.org/officeDocument/2006/relationships" xmlns:m="http://schemas.openxmlformats.org/officeDocument/2006/math" xmlns:v="urn:schemas-microsoft-com:vml" xmlns:wp14="http://schemas.microsoft.com/office/word/2010/wordprocessingDrawing" xmlns:wp="http://schemas.openxmlformats.org/drawingml/2006/wordprocessingDrawing" xmlns:w10="urn:schemas-microsoft-com:office:word" xmlns:w="http://schemas.openxmlformats.org/wordprocessingml/2006/main" xmlns:w14="http://schemas.microsoft.com/office/word/2010/wordml" xmlns:w15="http://schemas.microsoft.com/office/word/2012/wordml" xmlns:w16cex="http://schemas.microsoft.com/office/word/2018/wordml/cex" xmlns:w16cid="http://schemas.microsoft.com/office/word/2016/wordml/cid" xmlns:w16="http://schemas.microsoft.com/office/word/2018/wordml" xmlns:w16se="http://schemas.microsoft.com/office/word/2015/wordml/symex" xmlns:wpg="http://schemas.microsoft.com/office/word/2010/wordprocessingGroup" xmlns:wpi="http://schemas.microsoft.com/office/word/2010/wordprocessingInk" xmlns:wne="http://schemas.microsoft.com/office/word/2006/wordml" xmlns:wps="http://schemas.microsoft.com/office/word/2010/wordprocessingShape" mc:Ignorable="w14 w15 w16se w16cid w16 w16cex wp14">
+<w:ftr xmlns:wpc="http://schemas.microsoft.com/office/word/2010/wordprocessingCanvas" xmlns:cx="http://schemas.microsoft.com/office/drawing/2014/chartex" xmlns:cx1="http://schemas.microsoft.com/office/drawing/2015/9/8/chartex" xmlns:cx2="http://schemas.microsoft.com/office/drawing/2015/10/21/chartex" xmlns:cx3="http://schemas.microsoft.com/office/drawing/2016/5/9/chartex" xmlns:cx4="http://schemas.microsoft.com/office/drawing/2016/5/10/chartex" xmlns:cx5="http://schemas.microsoft.com/office/drawing/2016/5/11/chartex" xmlns:cx6="http://schemas.microsoft.com/office/drawing/2016/5/12/chartex" xmlns:cx7="http://schemas.microsoft.com/office/drawing/2016/5/13/chartex" xmlns:cx8="http://schemas.microsoft.com/office/drawing/2016/5/14/chartex" xmlns:mc="http://schemas.openxmlformats.org/markup-compatibility/2006" xmlns:aink="http://schemas.microsoft.com/office/drawing/2016/ink" xmlns:am3d="http://schemas.microsoft.com/office/drawing/2017/model3d" xmlns:o="urn:schemas-microsoft-com:office:office" xmlns:r="http://schemas.openxmlformats.org/officeDocument/2006/relationships" xmlns:m="http://schemas.openxmlformats.org/officeDocument/2006/math" xmlns:v="urn:schemas-microsoft-com:vml" xmlns:wp14="http://schemas.microsoft.com/office/word/2010/wordprocessingDrawing" xmlns:wp="http://schemas.openxmlformats.org/drawingml/2006/wordprocessingDrawing" xmlns:w10="urn:schemas-microsoft-com:office:word" xmlns:w="http://schemas.openxmlformats.org/wordprocessingml/2006/main" xmlns:w14="http://schemas.microsoft.com/office/word/2010/wordml" xmlns:w15="http://schemas.microsoft.com/office/word/2012/wordml" xmlns:w16cex="http://schemas.microsoft.com/office/word/2018/wordml/cex" xmlns:w16cid="http://schemas.microsoft.com/office/word/2016/wordml/cid" xmlns:w16="http://schemas.microsoft.com/office/word/2018/wordml" xmlns:w16sdtdh="http://schemas.microsoft.com/office/word/2020/wordml/sdtdatahash" xmlns:w16se="http://schemas.microsoft.com/office/word/2015/wordml/symex" xmlns:wpg="http://schemas.microsoft.com/office/word/2010/wordprocessingGroup" xmlns:wpi="http://schemas.microsoft.com/office/word/2010/wordprocessingInk" xmlns:wne="http://schemas.microsoft.com/office/word/2006/wordml" xmlns:wps="http://schemas.microsoft.com/office/word/2010/wordprocessingShape" mc:Ignorable="w14 w15 w16se w16cid w16 w16cex w16sdtdh wp14">
   <w:sdt>
     <w:sdtPr>
       <w:id w:val="-666623306"/>
@@ -6853,7 +5712,7 @@
 </file>
 
 <file path=word/footnotes.xml><?xml version="1.0" encoding="utf-8"?>
-<w:footnotes xmlns:wpc="http://schemas.microsoft.com/office/word/2010/wordprocessingCanvas" xmlns:cx="http://schemas.microsoft.com/office/drawing/2014/chartex" xmlns:cx1="http://schemas.microsoft.com/office/drawing/2015/9/8/chartex" xmlns:cx2="http://schemas.microsoft.com/office/drawing/2015/10/21/chartex" xmlns:cx3="http://schemas.microsoft.com/office/drawing/2016/5/9/chartex" xmlns:cx4="http://schemas.microsoft.com/office/drawing/2016/5/10/chartex" xmlns:cx5="http://schemas.microsoft.com/office/drawing/2016/5/11/chartex" xmlns:cx6="http://schemas.microsoft.com/office/drawing/2016/5/12/chartex" xmlns:cx7="http://schemas.microsoft.com/office/drawing/2016/5/13/chartex" xmlns:cx8="http://schemas.microsoft.com/office/drawing/2016/5/14/chartex" xmlns:mc="http://schemas.openxmlformats.org/markup-compatibility/2006" xmlns:aink="http://schemas.microsoft.com/office/drawing/2016/ink" xmlns:am3d="http://schemas.microsoft.com/office/drawing/2017/model3d" xmlns:o="urn:schemas-microsoft-com:office:office" xmlns:r="http://schemas.openxmlformats.org/officeDocument/2006/relationships" xmlns:m="http://schemas.openxmlformats.org/officeDocument/2006/math" xmlns:v="urn:schemas-microsoft-com:vml" xmlns:wp14="http://schemas.microsoft.com/office/word/2010/wordprocessingDrawing" xmlns:wp="http://schemas.openxmlformats.org/drawingml/2006/wordprocessingDrawing" xmlns:w10="urn:schemas-microsoft-com:office:word" xmlns:w="http://schemas.openxmlformats.org/wordprocessingml/2006/main" xmlns:w14="http://schemas.microsoft.com/office/word/2010/wordml" xmlns:w15="http://schemas.microsoft.com/office/word/2012/wordml" xmlns:w16cex="http://schemas.microsoft.com/office/word/2018/wordml/cex" xmlns:w16cid="http://schemas.microsoft.com/office/word/2016/wordml/cid" xmlns:w16="http://schemas.microsoft.com/office/word/2018/wordml" xmlns:w16se="http://schemas.microsoft.com/office/word/2015/wordml/symex" xmlns:wpg="http://schemas.microsoft.com/office/word/2010/wordprocessingGroup" xmlns:wpi="http://schemas.microsoft.com/office/word/2010/wordprocessingInk" xmlns:wne="http://schemas.microsoft.com/office/word/2006/wordml" xmlns:wps="http://schemas.microsoft.com/office/word/2010/wordprocessingShape" mc:Ignorable="w14 w15 w16se w16cid w16 w16cex wp14">
+<w:footnotes xmlns:wpc="http://schemas.microsoft.com/office/word/2010/wordprocessingCanvas" xmlns:cx="http://schemas.microsoft.com/office/drawing/2014/chartex" xmlns:cx1="http://schemas.microsoft.com/office/drawing/2015/9/8/chartex" xmlns:cx2="http://schemas.microsoft.com/office/drawing/2015/10/21/chartex" xmlns:cx3="http://schemas.microsoft.com/office/drawing/2016/5/9/chartex" xmlns:cx4="http://schemas.microsoft.com/office/drawing/2016/5/10/chartex" xmlns:cx5="http://schemas.microsoft.com/office/drawing/2016/5/11/chartex" xmlns:cx6="http://schemas.microsoft.com/office/drawing/2016/5/12/chartex" xmlns:cx7="http://schemas.microsoft.com/office/drawing/2016/5/13/chartex" xmlns:cx8="http://schemas.microsoft.com/office/drawing/2016/5/14/chartex" xmlns:mc="http://schemas.openxmlformats.org/markup-compatibility/2006" xmlns:aink="http://schemas.microsoft.com/office/drawing/2016/ink" xmlns:am3d="http://schemas.microsoft.com/office/drawing/2017/model3d" xmlns:o="urn:schemas-microsoft-com:office:office" xmlns:r="http://schemas.openxmlformats.org/officeDocument/2006/relationships" xmlns:m="http://schemas.openxmlformats.org/officeDocument/2006/math" xmlns:v="urn:schemas-microsoft-com:vml" xmlns:wp14="http://schemas.microsoft.com/office/word/2010/wordprocessingDrawing" xmlns:wp="http://schemas.openxmlformats.org/drawingml/2006/wordprocessingDrawing" xmlns:w10="urn:schemas-microsoft-com:office:word" xmlns:w="http://schemas.openxmlformats.org/wordprocessingml/2006/main" xmlns:w14="http://schemas.microsoft.com/office/word/2010/wordml" xmlns:w15="http://schemas.microsoft.com/office/word/2012/wordml" xmlns:w16cex="http://schemas.microsoft.com/office/word/2018/wordml/cex" xmlns:w16cid="http://schemas.microsoft.com/office/word/2016/wordml/cid" xmlns:w16="http://schemas.microsoft.com/office/word/2018/wordml" xmlns:w16sdtdh="http://schemas.microsoft.com/office/word/2020/wordml/sdtdatahash" xmlns:w16se="http://schemas.microsoft.com/office/word/2015/wordml/symex" xmlns:wpg="http://schemas.microsoft.com/office/word/2010/wordprocessingGroup" xmlns:wpi="http://schemas.microsoft.com/office/word/2010/wordprocessingInk" xmlns:wne="http://schemas.microsoft.com/office/word/2006/wordml" xmlns:wps="http://schemas.microsoft.com/office/word/2010/wordprocessingShape" mc:Ignorable="w14 w15 w16se w16cid w16 w16cex w16sdtdh wp14">
   <w:footnote w:type="separator" w:id="-1">
     <w:p>
       <w:pPr>
@@ -6878,7 +5737,7 @@
 </file>
 
 <file path=word/numbering.xml><?xml version="1.0" encoding="utf-8"?>
-<w:numbering xmlns:wpc="http://schemas.microsoft.com/office/word/2010/wordprocessingCanvas" xmlns:cx="http://schemas.microsoft.com/office/drawing/2014/chartex" xmlns:cx1="http://schemas.microsoft.com/office/drawing/2015/9/8/chartex" xmlns:cx2="http://schemas.microsoft.com/office/drawing/2015/10/21/chartex" xmlns:cx3="http://schemas.microsoft.com/office/drawing/2016/5/9/chartex" xmlns:cx4="http://schemas.microsoft.com/office/drawing/2016/5/10/chartex" xmlns:cx5="http://schemas.microsoft.com/office/drawing/2016/5/11/chartex" xmlns:cx6="http://schemas.microsoft.com/office/drawing/2016/5/12/chartex" xmlns:cx7="http://schemas.microsoft.com/office/drawing/2016/5/13/chartex" xmlns:cx8="http://schemas.microsoft.com/office/drawing/2016/5/14/chartex" xmlns:mc="http://schemas.openxmlformats.org/markup-compatibility/2006" xmlns:aink="http://schemas.microsoft.com/office/drawing/2016/ink" xmlns:am3d="http://schemas.microsoft.com/office/drawing/2017/model3d" xmlns:o="urn:schemas-microsoft-com:office:office" xmlns:r="http://schemas.openxmlformats.org/officeDocument/2006/relationships" xmlns:m="http://schemas.openxmlformats.org/officeDocument/2006/math" xmlns:v="urn:schemas-microsoft-com:vml" xmlns:wp14="http://schemas.microsoft.com/office/word/2010/wordprocessingDrawing" xmlns:wp="http://schemas.openxmlformats.org/drawingml/2006/wordprocessingDrawing" xmlns:w10="urn:schemas-microsoft-com:office:word" xmlns:w="http://schemas.openxmlformats.org/wordprocessingml/2006/main" xmlns:w14="http://schemas.microsoft.com/office/word/2010/wordml" xmlns:w15="http://schemas.microsoft.com/office/word/2012/wordml" xmlns:w16cex="http://schemas.microsoft.com/office/word/2018/wordml/cex" xmlns:w16cid="http://schemas.microsoft.com/office/word/2016/wordml/cid" xmlns:w16="http://schemas.microsoft.com/office/word/2018/wordml" xmlns:w16se="http://schemas.microsoft.com/office/word/2015/wordml/symex" xmlns:wpg="http://schemas.microsoft.com/office/word/2010/wordprocessingGroup" xmlns:wpi="http://schemas.microsoft.com/office/word/2010/wordprocessingInk" xmlns:wne="http://schemas.microsoft.com/office/word/2006/wordml" xmlns:wps="http://schemas.microsoft.com/office/word/2010/wordprocessingShape" mc:Ignorable="w14 w15 w16se w16cid w16 w16cex wp14">
+<w:numbering xmlns:wpc="http://schemas.microsoft.com/office/word/2010/wordprocessingCanvas" xmlns:cx="http://schemas.microsoft.com/office/drawing/2014/chartex" xmlns:cx1="http://schemas.microsoft.com/office/drawing/2015/9/8/chartex" xmlns:cx2="http://schemas.microsoft.com/office/drawing/2015/10/21/chartex" xmlns:cx3="http://schemas.microsoft.com/office/drawing/2016/5/9/chartex" xmlns:cx4="http://schemas.microsoft.com/office/drawing/2016/5/10/chartex" xmlns:cx5="http://schemas.microsoft.com/office/drawing/2016/5/11/chartex" xmlns:cx6="http://schemas.microsoft.com/office/drawing/2016/5/12/chartex" xmlns:cx7="http://schemas.microsoft.com/office/drawing/2016/5/13/chartex" xmlns:cx8="http://schemas.microsoft.com/office/drawing/2016/5/14/chartex" xmlns:mc="http://schemas.openxmlformats.org/markup-compatibility/2006" xmlns:aink="http://schemas.microsoft.com/office/drawing/2016/ink" xmlns:am3d="http://schemas.microsoft.com/office/drawing/2017/model3d" xmlns:o="urn:schemas-microsoft-com:office:office" xmlns:r="http://schemas.openxmlformats.org/officeDocument/2006/relationships" xmlns:m="http://schemas.openxmlformats.org/officeDocument/2006/math" xmlns:v="urn:schemas-microsoft-com:vml" xmlns:wp14="http://schemas.microsoft.com/office/word/2010/wordprocessingDrawing" xmlns:wp="http://schemas.openxmlformats.org/drawingml/2006/wordprocessingDrawing" xmlns:w10="urn:schemas-microsoft-com:office:word" xmlns:w="http://schemas.openxmlformats.org/wordprocessingml/2006/main" xmlns:w14="http://schemas.microsoft.com/office/word/2010/wordml" xmlns:w15="http://schemas.microsoft.com/office/word/2012/wordml" xmlns:w16cex="http://schemas.microsoft.com/office/word/2018/wordml/cex" xmlns:w16cid="http://schemas.microsoft.com/office/word/2016/wordml/cid" xmlns:w16="http://schemas.microsoft.com/office/word/2018/wordml" xmlns:w16sdtdh="http://schemas.microsoft.com/office/word/2020/wordml/sdtdatahash" xmlns:w16se="http://schemas.microsoft.com/office/word/2015/wordml/symex" xmlns:wpg="http://schemas.microsoft.com/office/word/2010/wordprocessingGroup" xmlns:wpi="http://schemas.microsoft.com/office/word/2010/wordprocessingInk" xmlns:wne="http://schemas.microsoft.com/office/word/2006/wordml" xmlns:wps="http://schemas.microsoft.com/office/word/2010/wordprocessingShape" mc:Ignorable="w14 w15 w16se w16cid w16 w16cex w16sdtdh wp14">
   <w:abstractNum w:abstractNumId="0" w15:restartNumberingAfterBreak="0">
     <w:nsid w:val="027608EF"/>
     <w:multiLevelType w:val="hybridMultilevel"/>
@@ -7599,7 +6458,7 @@
 </file>
 
 <file path=word/styles.xml><?xml version="1.0" encoding="utf-8"?>
-<w:styles xmlns:mc="http://schemas.openxmlformats.org/markup-compatibility/2006" xmlns:r="http://schemas.openxmlformats.org/officeDocument/2006/relationships" xmlns:w="http://schemas.openxmlformats.org/wordprocessingml/2006/main" xmlns:w14="http://schemas.microsoft.com/office/word/2010/wordml" xmlns:w15="http://schemas.microsoft.com/office/word/2012/wordml" xmlns:w16cex="http://schemas.microsoft.com/office/word/2018/wordml/cex" xmlns:w16cid="http://schemas.microsoft.com/office/word/2016/wordml/cid" xmlns:w16="http://schemas.microsoft.com/office/word/2018/wordml" xmlns:w16se="http://schemas.microsoft.com/office/word/2015/wordml/symex" mc:Ignorable="w14 w15 w16se w16cid w16 w16cex">
+<w:styles xmlns:mc="http://schemas.openxmlformats.org/markup-compatibility/2006" xmlns:r="http://schemas.openxmlformats.org/officeDocument/2006/relationships" xmlns:w="http://schemas.openxmlformats.org/wordprocessingml/2006/main" xmlns:w14="http://schemas.microsoft.com/office/word/2010/wordml" xmlns:w15="http://schemas.microsoft.com/office/word/2012/wordml" xmlns:w16cex="http://schemas.microsoft.com/office/word/2018/wordml/cex" xmlns:w16cid="http://schemas.microsoft.com/office/word/2016/wordml/cid" xmlns:w16="http://schemas.microsoft.com/office/word/2018/wordml" xmlns:w16sdtdh="http://schemas.microsoft.com/office/word/2020/wordml/sdtdatahash" xmlns:w16se="http://schemas.microsoft.com/office/word/2015/wordml/symex" mc:Ignorable="w14 w15 w16se w16cid w16 w16cex w16sdtdh">
   <w:docDefaults>
     <w:rPrDefault>
       <w:rPr>

</xml_diff>